<commit_message>
Update resume, removing 'To appear' for ISCA
</commit_message>
<xml_diff>
--- a/files/AdityaResume.docx
+++ b/files/AdityaResume.docx
@@ -670,7 +670,7 @@
                 <w:sz w:val="18"/>
                 <w:szCs w:val="18"/>
               </w:rPr>
-              <w:t>B. Tech.</w:t>
+              <w:t>B.Tech.</w:t>
             </w:r>
             <w:r>
               <w:rPr>
@@ -888,7 +888,7 @@
                 <w:noProof/>
               </w:rPr>
               <w:drawing>
-                <wp:inline distT="0" distB="0" distL="0" distR="0" wp14:anchorId="0940F333" wp14:editId="5889E078">
+                <wp:inline distT="0" distB="0" distL="0" distR="0" wp14:anchorId="0940F333" wp14:editId="490FAB7C">
                   <wp:extent cx="571100" cy="385011"/>
                   <wp:effectExtent l="0" t="0" r="635" b="0"/>
                   <wp:docPr id="3" name="Picture 3" descr="UW logos | UW Brand"/>
@@ -1153,7 +1153,25 @@
                   <w:sz w:val="18"/>
                   <w:szCs w:val="18"/>
                 </w:rPr>
-                <w:t>Professor Simon Peter</w:t>
+                <w:t>Prof</w:t>
+              </w:r>
+              <w:r>
+                <w:rPr>
+                  <w:rStyle w:val="Hyperlink"/>
+                  <w:rFonts w:ascii="Arial" w:hAnsi="Arial" w:cs="Arial"/>
+                  <w:sz w:val="18"/>
+                  <w:szCs w:val="18"/>
+                </w:rPr>
+                <w:t>.</w:t>
+              </w:r>
+              <w:r>
+                <w:rPr>
+                  <w:rStyle w:val="Hyperlink"/>
+                  <w:rFonts w:ascii="Arial" w:hAnsi="Arial" w:cs="Arial"/>
+                  <w:sz w:val="18"/>
+                  <w:szCs w:val="18"/>
+                </w:rPr>
+                <w:t xml:space="preserve"> Simon Peter</w:t>
               </w:r>
             </w:hyperlink>
             <w:r>
@@ -1299,7 +1317,7 @@
                 <w:noProof/>
               </w:rPr>
               <w:drawing>
-                <wp:inline distT="0" distB="0" distL="0" distR="0" wp14:anchorId="04686949" wp14:editId="71F17E5E">
+                <wp:inline distT="0" distB="0" distL="0" distR="0" wp14:anchorId="04686949" wp14:editId="6B236CBE">
                   <wp:extent cx="606453" cy="606751"/>
                   <wp:effectExtent l="0" t="0" r="3175" b="3175"/>
                   <wp:docPr id="174971930" name="Picture 4" descr="Microsoft Research Limited Fund - Cambridgeshire Community Foundation"/>
@@ -1446,7 +1464,16 @@
                   <w:sz w:val="18"/>
                   <w:szCs w:val="18"/>
                 </w:rPr>
-                <w:t>Dr.</w:t>
+                <w:t>Dr</w:t>
+              </w:r>
+              <w:r>
+                <w:rPr>
+                  <w:rStyle w:val="Hyperlink"/>
+                  <w:rFonts w:ascii="Arial" w:hAnsi="Arial" w:cs="Arial"/>
+                  <w:sz w:val="18"/>
+                  <w:szCs w:val="18"/>
+                </w:rPr>
+                <w:t>.</w:t>
               </w:r>
               <w:proofErr w:type="spellEnd"/>
               <w:r>
@@ -1959,7 +1986,7 @@
                 <w:noProof/>
               </w:rPr>
               <w:drawing>
-                <wp:inline distT="0" distB="0" distL="0" distR="0" wp14:anchorId="7FD2B973" wp14:editId="45413740">
+                <wp:inline distT="0" distB="0" distL="0" distR="0" wp14:anchorId="7FD2B973" wp14:editId="15E41C6E">
                   <wp:extent cx="416251" cy="411480"/>
                   <wp:effectExtent l="0" t="0" r="3175" b="0"/>
                   <wp:docPr id="2" name="Picture 2" descr="Image result for iisc logo"/>
@@ -2252,7 +2279,25 @@
                   <w:sz w:val="18"/>
                   <w:szCs w:val="18"/>
                 </w:rPr>
-                <w:t xml:space="preserve">Professor </w:t>
+                <w:t>Prof</w:t>
+              </w:r>
+              <w:r>
+                <w:rPr>
+                  <w:rStyle w:val="Hyperlink"/>
+                  <w:rFonts w:ascii="Arial" w:hAnsi="Arial" w:cs="Arial"/>
+                  <w:sz w:val="18"/>
+                  <w:szCs w:val="18"/>
+                </w:rPr>
+                <w:t>.</w:t>
+              </w:r>
+              <w:r>
+                <w:rPr>
+                  <w:rStyle w:val="Hyperlink"/>
+                  <w:rFonts w:ascii="Arial" w:hAnsi="Arial" w:cs="Arial"/>
+                  <w:sz w:val="18"/>
+                  <w:szCs w:val="18"/>
+                </w:rPr>
+                <w:t xml:space="preserve"> </w:t>
               </w:r>
               <w:proofErr w:type="spellStart"/>
               <w:r>
@@ -2400,481 +2445,6 @@
               </w:rPr>
               <w:t xml:space="preserve"> at the Memory Controller </w:t>
             </w:r>
-          </w:p>
-          <w:p>
-            <w:pPr>
-              <w:shd w:val="clear" w:color="auto" w:fill="FFFFFF" w:themeFill="background1"/>
-              <w:ind w:left="336"/>
-              <w:jc w:val="both"/>
-              <w:rPr>
-                <w:rFonts w:ascii="Arial" w:hAnsi="Arial" w:cs="Arial"/>
-                <w:color w:val="24292E"/>
-                <w:sz w:val="18"/>
-                <w:szCs w:val="18"/>
-              </w:rPr>
-            </w:pPr>
-            <w:r>
-              <w:rPr>
-                <w:rFonts w:ascii="Arial" w:hAnsi="Arial" w:cs="Arial"/>
-                <w:color w:val="24292E"/>
-                <w:sz w:val="18"/>
-                <w:szCs w:val="18"/>
-              </w:rPr>
-              <w:t xml:space="preserve">Aditya K Kamath, </w:t>
-            </w:r>
-            <w:r>
-              <w:rPr>
-                <w:rFonts w:ascii="Arial" w:hAnsi="Arial" w:cs="Arial"/>
-                <w:b w:val="0"/>
-                <w:bCs w:val="0"/>
-                <w:color w:val="24292E"/>
-                <w:sz w:val="18"/>
-                <w:szCs w:val="18"/>
-              </w:rPr>
-              <w:t>S</w:t>
-            </w:r>
-            <w:r>
-              <w:rPr>
-                <w:rFonts w:ascii="Arial" w:hAnsi="Arial" w:cs="Arial"/>
-                <w:b w:val="0"/>
-                <w:bCs w:val="0"/>
-                <w:color w:val="24292E"/>
-                <w:sz w:val="18"/>
-                <w:szCs w:val="18"/>
-              </w:rPr>
-              <w:t>imon</w:t>
-            </w:r>
-            <w:r>
-              <w:rPr>
-                <w:rFonts w:ascii="Arial" w:hAnsi="Arial" w:cs="Arial"/>
-                <w:b w:val="0"/>
-                <w:bCs w:val="0"/>
-                <w:color w:val="24292E"/>
-                <w:sz w:val="18"/>
-                <w:szCs w:val="18"/>
-              </w:rPr>
-              <w:t xml:space="preserve"> Peter</w:t>
-            </w:r>
-          </w:p>
-          <w:p>
-            <w:pPr>
-              <w:shd w:val="clear" w:color="auto" w:fill="FFFFFF" w:themeFill="background1"/>
-              <w:ind w:left="336"/>
-              <w:jc w:val="both"/>
-              <w:rPr>
-                <w:rFonts w:ascii="Arial" w:hAnsi="Arial" w:cs="Arial"/>
-                <w:color w:val="24292E"/>
-                <w:sz w:val="18"/>
-                <w:szCs w:val="18"/>
-              </w:rPr>
-            </w:pPr>
-            <w:r>
-              <w:rPr>
-                <w:rFonts w:ascii="Arial" w:hAnsi="Arial" w:cs="Arial"/>
-                <w:b w:val="0"/>
-                <w:bCs w:val="0"/>
-                <w:i/>
-                <w:iCs/>
-                <w:color w:val="24292E"/>
-                <w:sz w:val="18"/>
-                <w:szCs w:val="18"/>
-              </w:rPr>
-              <w:t>To appea</w:t>
-            </w:r>
-            <w:r>
-              <w:rPr>
-                <w:rFonts w:ascii="Arial" w:hAnsi="Arial" w:cs="Arial"/>
-                <w:b w:val="0"/>
-                <w:bCs w:val="0"/>
-                <w:i/>
-                <w:iCs/>
-                <w:color w:val="24292E"/>
-                <w:sz w:val="18"/>
-                <w:szCs w:val="18"/>
-              </w:rPr>
-              <w:t>r in</w:t>
-            </w:r>
-            <w:r>
-              <w:rPr>
-                <w:rFonts w:ascii="Arial" w:hAnsi="Arial" w:cs="Arial"/>
-                <w:b w:val="0"/>
-                <w:bCs w:val="0"/>
-                <w:i/>
-                <w:iCs/>
-                <w:color w:val="24292E"/>
-                <w:sz w:val="18"/>
-                <w:szCs w:val="18"/>
-              </w:rPr>
-              <w:t xml:space="preserve"> 51</w:t>
-            </w:r>
-            <w:r>
-              <w:rPr>
-                <w:rFonts w:ascii="Arial" w:hAnsi="Arial" w:cs="Arial"/>
-                <w:b w:val="0"/>
-                <w:bCs w:val="0"/>
-                <w:i/>
-                <w:iCs/>
-                <w:color w:val="24292E"/>
-                <w:sz w:val="18"/>
-                <w:szCs w:val="18"/>
-                <w:vertAlign w:val="superscript"/>
-              </w:rPr>
-              <w:t>st</w:t>
-            </w:r>
-            <w:r>
-              <w:rPr>
-                <w:rFonts w:ascii="Arial" w:hAnsi="Arial" w:cs="Arial"/>
-                <w:b w:val="0"/>
-                <w:bCs w:val="0"/>
-                <w:i/>
-                <w:iCs/>
-                <w:color w:val="24292E"/>
-                <w:sz w:val="18"/>
-                <w:szCs w:val="18"/>
-              </w:rPr>
-              <w:t xml:space="preserve"> IEEE/ACM</w:t>
-            </w:r>
-            <w:r>
-              <w:rPr>
-                <w:rFonts w:ascii="Arial" w:hAnsi="Arial" w:cs="Arial"/>
-                <w:b w:val="0"/>
-                <w:bCs w:val="0"/>
-                <w:color w:val="24292E"/>
-                <w:sz w:val="18"/>
-                <w:szCs w:val="18"/>
-              </w:rPr>
-              <w:t xml:space="preserve"> </w:t>
-            </w:r>
-            <w:r>
-              <w:rPr>
-                <w:rFonts w:ascii="Arial" w:hAnsi="Arial" w:cs="Arial"/>
-                <w:b w:val="0"/>
-                <w:bCs w:val="0"/>
-                <w:i/>
-                <w:iCs/>
-                <w:color w:val="24292E"/>
-                <w:sz w:val="18"/>
-                <w:szCs w:val="18"/>
-              </w:rPr>
-              <w:t>International Symposium on Computer Architecture</w:t>
-            </w:r>
-          </w:p>
-          <w:p>
-            <w:pPr>
-              <w:numPr>
-                <w:ilvl w:val="0"/>
-                <w:numId w:val="12"/>
-              </w:numPr>
-              <w:shd w:val="clear" w:color="auto" w:fill="FFFFFF" w:themeFill="background1"/>
-              <w:spacing w:before="120" w:line="276" w:lineRule="auto"/>
-              <w:ind w:left="346" w:hanging="274"/>
-              <w:jc w:val="both"/>
-              <w:rPr>
-                <w:rFonts w:ascii="Arial" w:hAnsi="Arial" w:cs="Arial"/>
-                <w:color w:val="1F497D" w:themeColor="text2"/>
-                <w:sz w:val="18"/>
-                <w:szCs w:val="18"/>
-                <w:lang w:val="en-US"/>
-              </w:rPr>
-            </w:pPr>
-            <w:r>
-              <w:rPr>
-                <w:rFonts w:ascii="Arial" w:hAnsi="Arial" w:cs="Arial"/>
-                <w:color w:val="000000" w:themeColor="text1"/>
-                <w:sz w:val="18"/>
-                <w:szCs w:val="18"/>
-              </w:rPr>
-              <w:t xml:space="preserve">[ISCA ‘24] </w:t>
-            </w:r>
-            <w:r>
-              <w:rPr>
-                <w:rFonts w:ascii="Arial" w:hAnsi="Arial" w:cs="Arial"/>
-                <w:color w:val="1F497D" w:themeColor="text2"/>
-                <w:sz w:val="18"/>
-                <w:szCs w:val="18"/>
-              </w:rPr>
-              <w:t xml:space="preserve">Scalable, Programmable and Dense: The </w:t>
-            </w:r>
-            <w:proofErr w:type="spellStart"/>
-            <w:r>
-              <w:rPr>
-                <w:rFonts w:ascii="Arial" w:hAnsi="Arial" w:cs="Arial"/>
-                <w:color w:val="1F497D" w:themeColor="text2"/>
-                <w:sz w:val="18"/>
-                <w:szCs w:val="18"/>
-              </w:rPr>
-              <w:t>HammerBlade</w:t>
-            </w:r>
-            <w:proofErr w:type="spellEnd"/>
-            <w:r>
-              <w:rPr>
-                <w:rFonts w:ascii="Arial" w:hAnsi="Arial" w:cs="Arial"/>
-                <w:color w:val="1F497D" w:themeColor="text2"/>
-                <w:sz w:val="18"/>
-                <w:szCs w:val="18"/>
-              </w:rPr>
-              <w:t xml:space="preserve"> Open-Source RISC-V Manycore</w:t>
-            </w:r>
-          </w:p>
-          <w:p>
-            <w:pPr>
-              <w:shd w:val="clear" w:color="auto" w:fill="FFFFFF" w:themeFill="background1"/>
-              <w:spacing w:line="276" w:lineRule="auto"/>
-              <w:ind w:left="336"/>
-              <w:jc w:val="both"/>
-              <w:rPr>
-                <w:rFonts w:ascii="Arial" w:hAnsi="Arial" w:cs="Arial"/>
-                <w:b w:val="0"/>
-                <w:bCs w:val="0"/>
-                <w:color w:val="24292E"/>
-                <w:sz w:val="18"/>
-                <w:szCs w:val="18"/>
-                <w:lang w:val="en-US"/>
-              </w:rPr>
-            </w:pPr>
-            <w:r>
-              <w:rPr>
-                <w:rFonts w:ascii="Arial" w:hAnsi="Arial" w:cs="Arial"/>
-                <w:b w:val="0"/>
-                <w:bCs w:val="0"/>
-                <w:color w:val="24292E"/>
-                <w:sz w:val="18"/>
-                <w:szCs w:val="18"/>
-              </w:rPr>
-              <w:t xml:space="preserve">Dai Cheol Jung, Max Ruttenberg, Paul Gao, Scott Davidson, Daniel </w:t>
-            </w:r>
-            <w:proofErr w:type="spellStart"/>
-            <w:r>
-              <w:rPr>
-                <w:rFonts w:ascii="Arial" w:hAnsi="Arial" w:cs="Arial"/>
-                <w:b w:val="0"/>
-                <w:bCs w:val="0"/>
-                <w:color w:val="24292E"/>
-                <w:sz w:val="18"/>
-                <w:szCs w:val="18"/>
-              </w:rPr>
-              <w:t>Petrisko</w:t>
-            </w:r>
-            <w:proofErr w:type="spellEnd"/>
-            <w:r>
-              <w:rPr>
-                <w:rFonts w:ascii="Arial" w:hAnsi="Arial" w:cs="Arial"/>
-                <w:b w:val="0"/>
-                <w:bCs w:val="0"/>
-                <w:color w:val="24292E"/>
-                <w:sz w:val="18"/>
-                <w:szCs w:val="18"/>
-              </w:rPr>
-              <w:t xml:space="preserve">, </w:t>
-            </w:r>
-            <w:proofErr w:type="spellStart"/>
-            <w:r>
-              <w:rPr>
-                <w:rFonts w:ascii="Arial" w:hAnsi="Arial" w:cs="Arial"/>
-                <w:b w:val="0"/>
-                <w:bCs w:val="0"/>
-                <w:color w:val="24292E"/>
-                <w:sz w:val="18"/>
-                <w:szCs w:val="18"/>
-              </w:rPr>
-              <w:t>Kangli</w:t>
-            </w:r>
-            <w:proofErr w:type="spellEnd"/>
-            <w:r>
-              <w:rPr>
-                <w:rFonts w:ascii="Arial" w:hAnsi="Arial" w:cs="Arial"/>
-                <w:b w:val="0"/>
-                <w:bCs w:val="0"/>
-                <w:color w:val="24292E"/>
-                <w:sz w:val="18"/>
-                <w:szCs w:val="18"/>
-              </w:rPr>
-              <w:t xml:space="preserve"> Li,</w:t>
-            </w:r>
-            <w:r>
-              <w:rPr>
-                <w:rFonts w:ascii="Arial" w:hAnsi="Arial" w:cs="Arial"/>
-                <w:b w:val="0"/>
-                <w:bCs w:val="0"/>
-                <w:color w:val="24292E"/>
-                <w:sz w:val="18"/>
-                <w:szCs w:val="18"/>
-              </w:rPr>
-              <w:t xml:space="preserve"> </w:t>
-            </w:r>
-            <w:r>
-              <w:rPr>
-                <w:rFonts w:ascii="Arial" w:hAnsi="Arial" w:cs="Arial"/>
-                <w:color w:val="24292E"/>
-                <w:sz w:val="18"/>
-                <w:szCs w:val="18"/>
-              </w:rPr>
-              <w:t>Aditya K Kamath</w:t>
-            </w:r>
-            <w:r>
-              <w:rPr>
-                <w:rFonts w:ascii="Arial" w:hAnsi="Arial" w:cs="Arial"/>
-                <w:b w:val="0"/>
-                <w:bCs w:val="0"/>
-                <w:color w:val="24292E"/>
-                <w:sz w:val="18"/>
-                <w:szCs w:val="18"/>
-                <w:lang w:val="en-US"/>
-              </w:rPr>
-              <w:t>, et. al.</w:t>
-            </w:r>
-          </w:p>
-          <w:p>
-            <w:pPr>
-              <w:shd w:val="clear" w:color="auto" w:fill="FFFFFF" w:themeFill="background1"/>
-              <w:spacing w:line="276" w:lineRule="auto"/>
-              <w:ind w:left="336"/>
-              <w:jc w:val="both"/>
-              <w:rPr>
-                <w:rFonts w:ascii="Arial" w:hAnsi="Arial" w:cs="Arial"/>
-                <w:b w:val="0"/>
-                <w:bCs w:val="0"/>
-                <w:color w:val="24292E"/>
-                <w:sz w:val="18"/>
-                <w:szCs w:val="18"/>
-                <w:lang w:val="en-US"/>
-              </w:rPr>
-            </w:pPr>
-            <w:r>
-              <w:rPr>
-                <w:rFonts w:ascii="Arial" w:hAnsi="Arial" w:cs="Arial"/>
-                <w:b w:val="0"/>
-                <w:bCs w:val="0"/>
-                <w:i/>
-                <w:iCs/>
-                <w:color w:val="24292E"/>
-                <w:sz w:val="18"/>
-                <w:szCs w:val="18"/>
-              </w:rPr>
-              <w:t>To appear</w:t>
-            </w:r>
-            <w:r>
-              <w:rPr>
-                <w:rFonts w:ascii="Arial" w:hAnsi="Arial" w:cs="Arial"/>
-                <w:b w:val="0"/>
-                <w:bCs w:val="0"/>
-                <w:i/>
-                <w:iCs/>
-                <w:color w:val="24292E"/>
-                <w:sz w:val="18"/>
-                <w:szCs w:val="18"/>
-              </w:rPr>
-              <w:t xml:space="preserve"> in</w:t>
-            </w:r>
-            <w:r>
-              <w:rPr>
-                <w:rFonts w:ascii="Arial" w:hAnsi="Arial" w:cs="Arial"/>
-                <w:b w:val="0"/>
-                <w:bCs w:val="0"/>
-                <w:i/>
-                <w:iCs/>
-                <w:color w:val="24292E"/>
-                <w:sz w:val="18"/>
-                <w:szCs w:val="18"/>
-              </w:rPr>
-              <w:t xml:space="preserve"> 51</w:t>
-            </w:r>
-            <w:r>
-              <w:rPr>
-                <w:rFonts w:ascii="Arial" w:hAnsi="Arial" w:cs="Arial"/>
-                <w:b w:val="0"/>
-                <w:bCs w:val="0"/>
-                <w:i/>
-                <w:iCs/>
-                <w:color w:val="24292E"/>
-                <w:sz w:val="18"/>
-                <w:szCs w:val="18"/>
-                <w:vertAlign w:val="superscript"/>
-              </w:rPr>
-              <w:t>st</w:t>
-            </w:r>
-            <w:r>
-              <w:rPr>
-                <w:rFonts w:ascii="Arial" w:hAnsi="Arial" w:cs="Arial"/>
-                <w:b w:val="0"/>
-                <w:bCs w:val="0"/>
-                <w:i/>
-                <w:iCs/>
-                <w:color w:val="24292E"/>
-                <w:sz w:val="18"/>
-                <w:szCs w:val="18"/>
-              </w:rPr>
-              <w:t xml:space="preserve"> IEEE/ACM</w:t>
-            </w:r>
-            <w:r>
-              <w:rPr>
-                <w:rFonts w:ascii="Arial" w:hAnsi="Arial" w:cs="Arial"/>
-                <w:b w:val="0"/>
-                <w:bCs w:val="0"/>
-                <w:color w:val="24292E"/>
-                <w:sz w:val="18"/>
-                <w:szCs w:val="18"/>
-              </w:rPr>
-              <w:t xml:space="preserve"> </w:t>
-            </w:r>
-            <w:r>
-              <w:rPr>
-                <w:rFonts w:ascii="Arial" w:hAnsi="Arial" w:cs="Arial"/>
-                <w:b w:val="0"/>
-                <w:bCs w:val="0"/>
-                <w:i/>
-                <w:iCs/>
-                <w:color w:val="24292E"/>
-                <w:sz w:val="18"/>
-                <w:szCs w:val="18"/>
-              </w:rPr>
-              <w:t>International Symposium on Computer Architecture</w:t>
-            </w:r>
-          </w:p>
-          <w:p>
-            <w:pPr>
-              <w:numPr>
-                <w:ilvl w:val="0"/>
-                <w:numId w:val="12"/>
-              </w:numPr>
-              <w:shd w:val="clear" w:color="auto" w:fill="FFFFFF" w:themeFill="background1"/>
-              <w:spacing w:before="120"/>
-              <w:ind w:left="346" w:hanging="274"/>
-              <w:jc w:val="both"/>
-              <w:rPr>
-                <w:rFonts w:ascii="Arial" w:hAnsi="Arial" w:cs="Arial"/>
-                <w:color w:val="1F497D" w:themeColor="text2"/>
-                <w:sz w:val="18"/>
-                <w:szCs w:val="18"/>
-              </w:rPr>
-            </w:pPr>
-            <w:r>
-              <w:rPr>
-                <w:rFonts w:ascii="Arial" w:hAnsi="Arial" w:cs="Arial"/>
-                <w:color w:val="000000" w:themeColor="text1"/>
-                <w:sz w:val="18"/>
-                <w:szCs w:val="18"/>
-              </w:rPr>
-              <w:t xml:space="preserve">[ASPLOS ‘23] </w:t>
-            </w:r>
-            <w:r>
-              <w:rPr>
-                <w:rFonts w:ascii="Arial" w:hAnsi="Arial" w:cs="Arial"/>
-                <w:color w:val="1F497D" w:themeColor="text2"/>
-                <w:sz w:val="18"/>
-                <w:szCs w:val="18"/>
-              </w:rPr>
-              <w:t>Scoped Buffered Persistency Model for GPUs</w:t>
-            </w:r>
-            <w:r>
-              <w:rPr>
-                <w:rFonts w:ascii="Arial" w:hAnsi="Arial" w:cs="Arial"/>
-                <w:color w:val="1F497D" w:themeColor="text2"/>
-                <w:sz w:val="18"/>
-                <w:szCs w:val="18"/>
-              </w:rPr>
-              <w:t xml:space="preserve">  </w:t>
-            </w:r>
             <w:r>
               <w:rPr>
                 <w:rFonts w:ascii="Arial" w:hAnsi="Arial" w:cs="Arial"/>
@@ -2972,6 +2542,15 @@
             <w:r>
               <w:rPr>
                 <w:rFonts w:ascii="Arial" w:hAnsi="Arial" w:cs="Arial"/>
+                <w:color w:val="24292E"/>
+                <w:sz w:val="18"/>
+                <w:szCs w:val="18"/>
+              </w:rPr>
+              <w:t xml:space="preserve">Aditya K Kamath, </w:t>
+            </w:r>
+            <w:r>
+              <w:rPr>
+                <w:rFonts w:ascii="Arial" w:hAnsi="Arial" w:cs="Arial"/>
                 <w:b w:val="0"/>
                 <w:bCs w:val="0"/>
                 <w:color w:val="24292E"/>
@@ -2989,102 +2568,18 @@
                 <w:sz w:val="18"/>
                 <w:szCs w:val="18"/>
               </w:rPr>
-              <w:t>hweta</w:t>
-            </w:r>
-            <w:r>
-              <w:rPr>
-                <w:rFonts w:ascii="Arial" w:hAnsi="Arial" w:cs="Arial"/>
-                <w:b w:val="0"/>
-                <w:bCs w:val="0"/>
-                <w:color w:val="24292E"/>
-                <w:sz w:val="18"/>
-                <w:szCs w:val="18"/>
-              </w:rPr>
-              <w:t xml:space="preserve"> Pandey*,</w:t>
-            </w:r>
-            <w:r>
-              <w:rPr>
-                <w:rFonts w:ascii="Arial" w:hAnsi="Arial" w:cs="Arial"/>
-                <w:color w:val="24292E"/>
-                <w:sz w:val="18"/>
-                <w:szCs w:val="18"/>
-              </w:rPr>
-              <w:t xml:space="preserve"> A</w:t>
-            </w:r>
-            <w:r>
-              <w:rPr>
-                <w:rFonts w:ascii="Arial" w:hAnsi="Arial" w:cs="Arial"/>
-                <w:color w:val="24292E"/>
-                <w:sz w:val="18"/>
-                <w:szCs w:val="18"/>
-              </w:rPr>
-              <w:t>ditya</w:t>
-            </w:r>
-            <w:r>
-              <w:rPr>
-                <w:rFonts w:ascii="Arial" w:hAnsi="Arial" w:cs="Arial"/>
-                <w:color w:val="24292E"/>
-                <w:sz w:val="18"/>
-                <w:szCs w:val="18"/>
-              </w:rPr>
-              <w:t xml:space="preserve"> K Kamath*</w:t>
-            </w:r>
-            <w:r>
-              <w:rPr>
-                <w:rFonts w:ascii="Arial" w:hAnsi="Arial" w:cs="Arial"/>
-                <w:b w:val="0"/>
-                <w:bCs w:val="0"/>
-                <w:color w:val="24292E"/>
-                <w:sz w:val="18"/>
-                <w:szCs w:val="18"/>
-              </w:rPr>
-              <w:t xml:space="preserve">, </w:t>
-            </w:r>
-            <w:proofErr w:type="spellStart"/>
-            <w:r>
-              <w:rPr>
-                <w:rFonts w:ascii="Arial" w:hAnsi="Arial" w:cs="Arial"/>
-                <w:b w:val="0"/>
-                <w:bCs w:val="0"/>
-                <w:color w:val="24292E"/>
-                <w:sz w:val="18"/>
-                <w:szCs w:val="18"/>
-              </w:rPr>
-              <w:t>A</w:t>
-            </w:r>
-            <w:r>
-              <w:rPr>
-                <w:rFonts w:ascii="Arial" w:hAnsi="Arial" w:cs="Arial"/>
-                <w:b w:val="0"/>
-                <w:bCs w:val="0"/>
-                <w:color w:val="24292E"/>
-                <w:sz w:val="18"/>
-                <w:szCs w:val="18"/>
-              </w:rPr>
-              <w:t>rkaprava</w:t>
-            </w:r>
-            <w:proofErr w:type="spellEnd"/>
-            <w:r>
-              <w:rPr>
-                <w:rFonts w:ascii="Arial" w:hAnsi="Arial" w:cs="Arial"/>
-                <w:b w:val="0"/>
-                <w:bCs w:val="0"/>
-                <w:color w:val="24292E"/>
-                <w:sz w:val="18"/>
-                <w:szCs w:val="18"/>
-              </w:rPr>
-              <w:t xml:space="preserve"> </w:t>
-            </w:r>
-            <w:r>
-              <w:rPr>
-                <w:rFonts w:ascii="Arial" w:hAnsi="Arial" w:cs="Arial"/>
-                <w:b w:val="0"/>
-                <w:bCs w:val="0"/>
-                <w:color w:val="24292E"/>
-                <w:sz w:val="18"/>
-                <w:szCs w:val="18"/>
-              </w:rPr>
-              <w:t>Basu</w:t>
+              <w:t>imon</w:t>
+            </w:r>
+            <w:r>
+              <w:rPr>
+                <w:rFonts w:ascii="Arial" w:hAnsi="Arial" w:cs="Arial"/>
+                <w:b w:val="0"/>
+                <w:bCs w:val="0"/>
+                <w:color w:val="24292E"/>
+                <w:sz w:val="18"/>
+                <w:szCs w:val="18"/>
+              </w:rPr>
+              <w:t xml:space="preserve"> Peter</w:t>
             </w:r>
           </w:p>
           <w:p>
@@ -3094,8 +2589,6 @@
               <w:jc w:val="both"/>
               <w:rPr>
                 <w:rFonts w:ascii="Arial" w:hAnsi="Arial" w:cs="Arial"/>
-                <w:b w:val="0"/>
-                <w:bCs w:val="0"/>
                 <w:color w:val="24292E"/>
                 <w:sz w:val="18"/>
                 <w:szCs w:val="18"/>
@@ -3108,18 +2601,11 @@
                 <w:bCs w:val="0"/>
                 <w:i/>
                 <w:iCs/>
-                <w:sz w:val="18"/>
-                <w:szCs w:val="18"/>
-              </w:rPr>
-              <w:t>28th</w:t>
-            </w:r>
-            <w:r>
-              <w:rPr>
-                <w:rFonts w:ascii="Arial" w:hAnsi="Arial" w:cs="Arial"/>
-                <w:sz w:val="18"/>
-                <w:szCs w:val="18"/>
-              </w:rPr>
-              <w:t xml:space="preserve"> </w:t>
+                <w:color w:val="24292E"/>
+                <w:sz w:val="18"/>
+                <w:szCs w:val="18"/>
+              </w:rPr>
+              <w:t>51</w:t>
             </w:r>
             <w:r>
               <w:rPr>
@@ -3131,18 +2617,32 @@
                 <w:color w:val="24292E"/>
                 <w:sz w:val="18"/>
                 <w:szCs w:val="18"/>
-              </w:rPr>
-              <w:t>ACM International Conference on</w:t>
-            </w:r>
-            <w:r>
-              <w:rPr>
-                <w:rFonts w:ascii="Arial" w:hAnsi="Arial" w:cs="Arial"/>
+                <w:vertAlign w:val="superscript"/>
+              </w:rPr>
+              <w:t>st</w:t>
+            </w:r>
+            <w:r>
+              <w:rPr>
+                <w:rFonts w:ascii="Arial" w:hAnsi="Arial" w:cs="Arial"/>
+                <w:b w:val="0"/>
+                <w:bCs w:val="0"/>
                 <w:i/>
                 <w:iCs/>
                 <w:color w:val="24292E"/>
                 <w:sz w:val="18"/>
                 <w:szCs w:val="18"/>
               </w:rPr>
+              <w:t xml:space="preserve"> IEEE/ACM</w:t>
+            </w:r>
+            <w:r>
+              <w:rPr>
+                <w:rFonts w:ascii="Arial" w:hAnsi="Arial" w:cs="Arial"/>
+                <w:b w:val="0"/>
+                <w:bCs w:val="0"/>
+                <w:color w:val="24292E"/>
+                <w:sz w:val="18"/>
+                <w:szCs w:val="18"/>
+              </w:rPr>
               <w:t xml:space="preserve"> </w:t>
             </w:r>
             <w:r>
@@ -3156,8 +2656,190 @@
                 <w:sz w:val="18"/>
                 <w:szCs w:val="18"/>
               </w:rPr>
-              <w:t xml:space="preserve">Architectural Support for Programming Languages and Operating </w:t>
-            </w:r>
+              <w:t>International Symposium on Computer Architecture</w:t>
+            </w:r>
+          </w:p>
+          <w:p>
+            <w:pPr>
+              <w:numPr>
+                <w:ilvl w:val="0"/>
+                <w:numId w:val="12"/>
+              </w:numPr>
+              <w:shd w:val="clear" w:color="auto" w:fill="FFFFFF" w:themeFill="background1"/>
+              <w:spacing w:before="120" w:line="276" w:lineRule="auto"/>
+              <w:ind w:left="346" w:hanging="274"/>
+              <w:jc w:val="both"/>
+              <w:rPr>
+                <w:rFonts w:ascii="Arial" w:hAnsi="Arial" w:cs="Arial"/>
+                <w:color w:val="1F497D" w:themeColor="text2"/>
+                <w:sz w:val="18"/>
+                <w:szCs w:val="18"/>
+                <w:lang w:val="en-US"/>
+              </w:rPr>
+            </w:pPr>
+            <w:r>
+              <w:rPr>
+                <w:rFonts w:ascii="Arial" w:hAnsi="Arial" w:cs="Arial"/>
+                <w:color w:val="000000" w:themeColor="text1"/>
+                <w:sz w:val="18"/>
+                <w:szCs w:val="18"/>
+              </w:rPr>
+              <w:t xml:space="preserve">[ISCA ‘24] </w:t>
+            </w:r>
+            <w:r>
+              <w:rPr>
+                <w:rFonts w:ascii="Arial" w:hAnsi="Arial" w:cs="Arial"/>
+                <w:color w:val="1F497D" w:themeColor="text2"/>
+                <w:sz w:val="18"/>
+                <w:szCs w:val="18"/>
+              </w:rPr>
+              <w:t xml:space="preserve">Scalable, Programmable and Dense: The </w:t>
+            </w:r>
+            <w:proofErr w:type="spellStart"/>
+            <w:r>
+              <w:rPr>
+                <w:rFonts w:ascii="Arial" w:hAnsi="Arial" w:cs="Arial"/>
+                <w:color w:val="1F497D" w:themeColor="text2"/>
+                <w:sz w:val="18"/>
+                <w:szCs w:val="18"/>
+              </w:rPr>
+              <w:t>HammerBlade</w:t>
+            </w:r>
+            <w:proofErr w:type="spellEnd"/>
+            <w:r>
+              <w:rPr>
+                <w:rFonts w:ascii="Arial" w:hAnsi="Arial" w:cs="Arial"/>
+                <w:color w:val="1F497D" w:themeColor="text2"/>
+                <w:sz w:val="18"/>
+                <w:szCs w:val="18"/>
+              </w:rPr>
+              <w:t xml:space="preserve"> Open-Source RISC-V Manycore</w:t>
+            </w:r>
+          </w:p>
+          <w:p>
+            <w:pPr>
+              <w:shd w:val="clear" w:color="auto" w:fill="FFFFFF" w:themeFill="background1"/>
+              <w:spacing w:line="276" w:lineRule="auto"/>
+              <w:ind w:left="336"/>
+              <w:jc w:val="both"/>
+              <w:rPr>
+                <w:rFonts w:ascii="Arial" w:hAnsi="Arial" w:cs="Arial"/>
+                <w:b w:val="0"/>
+                <w:bCs w:val="0"/>
+                <w:color w:val="24292E"/>
+                <w:sz w:val="18"/>
+                <w:szCs w:val="18"/>
+                <w:lang w:val="en-US"/>
+              </w:rPr>
+            </w:pPr>
+            <w:r>
+              <w:rPr>
+                <w:rFonts w:ascii="Arial" w:hAnsi="Arial" w:cs="Arial"/>
+                <w:b w:val="0"/>
+                <w:bCs w:val="0"/>
+                <w:color w:val="24292E"/>
+                <w:sz w:val="18"/>
+                <w:szCs w:val="18"/>
+              </w:rPr>
+              <w:t xml:space="preserve">Dai Cheol Jung, Max Ruttenberg, Paul Gao, Scott Davidson, Daniel </w:t>
+            </w:r>
+            <w:proofErr w:type="spellStart"/>
+            <w:r>
+              <w:rPr>
+                <w:rFonts w:ascii="Arial" w:hAnsi="Arial" w:cs="Arial"/>
+                <w:b w:val="0"/>
+                <w:bCs w:val="0"/>
+                <w:color w:val="24292E"/>
+                <w:sz w:val="18"/>
+                <w:szCs w:val="18"/>
+              </w:rPr>
+              <w:t>Petrisko</w:t>
+            </w:r>
+            <w:proofErr w:type="spellEnd"/>
+            <w:r>
+              <w:rPr>
+                <w:rFonts w:ascii="Arial" w:hAnsi="Arial" w:cs="Arial"/>
+                <w:b w:val="0"/>
+                <w:bCs w:val="0"/>
+                <w:color w:val="24292E"/>
+                <w:sz w:val="18"/>
+                <w:szCs w:val="18"/>
+              </w:rPr>
+              <w:t xml:space="preserve">, </w:t>
+            </w:r>
+            <w:proofErr w:type="spellStart"/>
+            <w:r>
+              <w:rPr>
+                <w:rFonts w:ascii="Arial" w:hAnsi="Arial" w:cs="Arial"/>
+                <w:b w:val="0"/>
+                <w:bCs w:val="0"/>
+                <w:color w:val="24292E"/>
+                <w:sz w:val="18"/>
+                <w:szCs w:val="18"/>
+              </w:rPr>
+              <w:t>Kangli</w:t>
+            </w:r>
+            <w:proofErr w:type="spellEnd"/>
+            <w:r>
+              <w:rPr>
+                <w:rFonts w:ascii="Arial" w:hAnsi="Arial" w:cs="Arial"/>
+                <w:b w:val="0"/>
+                <w:bCs w:val="0"/>
+                <w:color w:val="24292E"/>
+                <w:sz w:val="18"/>
+                <w:szCs w:val="18"/>
+              </w:rPr>
+              <w:t xml:space="preserve"> Li,</w:t>
+            </w:r>
+            <w:r>
+              <w:rPr>
+                <w:rFonts w:ascii="Arial" w:hAnsi="Arial" w:cs="Arial"/>
+                <w:b w:val="0"/>
+                <w:bCs w:val="0"/>
+                <w:color w:val="24292E"/>
+                <w:sz w:val="18"/>
+                <w:szCs w:val="18"/>
+              </w:rPr>
+              <w:t xml:space="preserve"> </w:t>
+            </w:r>
+            <w:r>
+              <w:rPr>
+                <w:rFonts w:ascii="Arial" w:hAnsi="Arial" w:cs="Arial"/>
+                <w:color w:val="24292E"/>
+                <w:sz w:val="18"/>
+                <w:szCs w:val="18"/>
+              </w:rPr>
+              <w:t>Aditya K Kamath</w:t>
+            </w:r>
+            <w:r>
+              <w:rPr>
+                <w:rFonts w:ascii="Arial" w:hAnsi="Arial" w:cs="Arial"/>
+                <w:b w:val="0"/>
+                <w:bCs w:val="0"/>
+                <w:color w:val="24292E"/>
+                <w:sz w:val="18"/>
+                <w:szCs w:val="18"/>
+                <w:lang w:val="en-US"/>
+              </w:rPr>
+              <w:t>, et. al.</w:t>
+            </w:r>
+          </w:p>
+          <w:p>
+            <w:pPr>
+              <w:shd w:val="clear" w:color="auto" w:fill="FFFFFF" w:themeFill="background1"/>
+              <w:spacing w:line="276" w:lineRule="auto"/>
+              <w:ind w:left="336"/>
+              <w:jc w:val="both"/>
+              <w:rPr>
+                <w:rFonts w:ascii="Arial" w:hAnsi="Arial" w:cs="Arial"/>
+                <w:b w:val="0"/>
+                <w:bCs w:val="0"/>
+                <w:color w:val="24292E"/>
+                <w:sz w:val="18"/>
+                <w:szCs w:val="18"/>
+                <w:lang w:val="en-US"/>
+              </w:rPr>
+            </w:pPr>
             <w:r>
               <w:rPr>
                 <w:rFonts w:ascii="Arial" w:hAnsi="Arial" w:cs="Arial"/>
@@ -3169,18 +2851,21 @@
                 <w:sz w:val="18"/>
                 <w:szCs w:val="18"/>
               </w:rPr>
-              <w:t>Systems</w:t>
-            </w:r>
-            <w:r>
-              <w:rPr>
-                <w:rFonts w:ascii="Arial" w:hAnsi="Arial" w:cs="Arial"/>
+              <w:t>51</w:t>
+            </w:r>
+            <w:r>
+              <w:rPr>
+                <w:rFonts w:ascii="Arial" w:hAnsi="Arial" w:cs="Arial"/>
+                <w:b w:val="0"/>
+                <w:bCs w:val="0"/>
                 <w:i/>
                 <w:iCs/>
                 <w:color w:val="24292E"/>
                 <w:sz w:val="18"/>
                 <w:szCs w:val="18"/>
-              </w:rPr>
-              <w:t xml:space="preserve"> </w:t>
+                <w:vertAlign w:val="superscript"/>
+              </w:rPr>
+              <w:t>st</w:t>
             </w:r>
             <w:r>
               <w:rPr>
@@ -3193,7 +2878,31 @@
                 <w:sz w:val="18"/>
                 <w:szCs w:val="18"/>
               </w:rPr>
+              <w:t xml:space="preserve"> IEEE/ACM</w:t>
+            </w:r>
+            <w:r>
+              <w:rPr>
+                <w:rFonts w:ascii="Arial" w:hAnsi="Arial" w:cs="Arial"/>
+                <w:b w:val="0"/>
+                <w:bCs w:val="0"/>
+                <w:color w:val="24292E"/>
+                <w:sz w:val="18"/>
+                <w:szCs w:val="18"/>
+              </w:rPr>
               <w:t xml:space="preserve"> </w:t>
+            </w:r>
+            <w:r>
+              <w:rPr>
+                <w:rFonts w:ascii="Arial" w:hAnsi="Arial" w:cs="Arial"/>
+                <w:b w:val="0"/>
+                <w:bCs w:val="0"/>
+                <w:i/>
+                <w:iCs/>
+                <w:color w:val="24292E"/>
+                <w:sz w:val="18"/>
+                <w:szCs w:val="18"/>
+              </w:rPr>
+              <w:t>International Symposium on Computer Architecture</w:t>
             </w:r>
           </w:p>
           <w:p>
@@ -3220,7 +2929,7 @@
                 <w:sz w:val="18"/>
                 <w:szCs w:val="18"/>
               </w:rPr>
-              <w:t>[ASPLOS ‘22]</w:t>
+              <w:t xml:space="preserve">[ASPLOS ‘23] </w:t>
             </w:r>
             <w:r>
               <w:rPr>
@@ -3229,16 +2938,7 @@
                 <w:sz w:val="18"/>
                 <w:szCs w:val="18"/>
               </w:rPr>
-              <w:t xml:space="preserve"> </w:t>
-            </w:r>
-            <w:r>
-              <w:rPr>
-                <w:rFonts w:ascii="Arial" w:hAnsi="Arial" w:cs="Arial"/>
-                <w:color w:val="1F497D" w:themeColor="text2"/>
-                <w:sz w:val="18"/>
-                <w:szCs w:val="18"/>
-              </w:rPr>
-              <w:t>GPM: Leveraging Persistent Memory from a GPU</w:t>
+              <w:t>Scoped Buffered Persistency Model for GPUs</w:t>
             </w:r>
             <w:r>
               <w:rPr>
@@ -3447,7 +3147,18 @@
                 <w:sz w:val="18"/>
                 <w:szCs w:val="18"/>
               </w:rPr>
-              <w:t xml:space="preserve"> Basu</w:t>
+              <w:t xml:space="preserve"> </w:t>
+            </w:r>
+            <w:r>
+              <w:rPr>
+                <w:rFonts w:ascii="Arial" w:hAnsi="Arial" w:cs="Arial"/>
+                <w:b w:val="0"/>
+                <w:bCs w:val="0"/>
+                <w:color w:val="24292E"/>
+                <w:sz w:val="18"/>
+                <w:szCs w:val="18"/>
+              </w:rPr>
+              <w:t>Basu</w:t>
             </w:r>
           </w:p>
           <w:p>
@@ -3474,7 +3185,7 @@
                 <w:sz w:val="18"/>
                 <w:szCs w:val="18"/>
               </w:rPr>
-              <w:t>27th</w:t>
+              <w:t>28th</w:t>
             </w:r>
             <w:r>
               <w:rPr>
@@ -3519,13 +3230,39 @@
                 <w:sz w:val="18"/>
                 <w:szCs w:val="18"/>
               </w:rPr>
-              <w:t xml:space="preserve">Architectural Support for Programming Languages and Operating Systems </w:t>
-            </w:r>
-            <w:r>
-              <w:rPr>
-                <w:rFonts w:ascii="Arial" w:hAnsi="Arial" w:cs="Arial"/>
-                <w:b w:val="0"/>
-                <w:bCs w:val="0"/>
+              <w:t xml:space="preserve">Architectural Support for Programming Languages and Operating </w:t>
+            </w:r>
+            <w:r>
+              <w:rPr>
+                <w:rFonts w:ascii="Arial" w:hAnsi="Arial" w:cs="Arial"/>
+                <w:b w:val="0"/>
+                <w:bCs w:val="0"/>
+                <w:i/>
+                <w:iCs/>
+                <w:color w:val="24292E"/>
+                <w:sz w:val="18"/>
+                <w:szCs w:val="18"/>
+              </w:rPr>
+              <w:t>Systems</w:t>
+            </w:r>
+            <w:r>
+              <w:rPr>
+                <w:rFonts w:ascii="Arial" w:hAnsi="Arial" w:cs="Arial"/>
+                <w:i/>
+                <w:iCs/>
+                <w:color w:val="24292E"/>
+                <w:sz w:val="18"/>
+                <w:szCs w:val="18"/>
+              </w:rPr>
+              <w:t xml:space="preserve"> </w:t>
+            </w:r>
+            <w:r>
+              <w:rPr>
+                <w:rFonts w:ascii="Arial" w:hAnsi="Arial" w:cs="Arial"/>
+                <w:b w:val="0"/>
+                <w:bCs w:val="0"/>
+                <w:i/>
+                <w:iCs/>
                 <w:color w:val="24292E"/>
                 <w:sz w:val="18"/>
                 <w:szCs w:val="18"/>
@@ -3545,6 +3282,343 @@
               <w:jc w:val="both"/>
               <w:rPr>
                 <w:rFonts w:ascii="Arial" w:hAnsi="Arial" w:cs="Arial"/>
+                <w:color w:val="1F497D" w:themeColor="text2"/>
+                <w:sz w:val="18"/>
+                <w:szCs w:val="18"/>
+              </w:rPr>
+            </w:pPr>
+            <w:r>
+              <w:rPr>
+                <w:rFonts w:ascii="Arial" w:hAnsi="Arial" w:cs="Arial"/>
+                <w:color w:val="000000" w:themeColor="text1"/>
+                <w:sz w:val="18"/>
+                <w:szCs w:val="18"/>
+              </w:rPr>
+              <w:t>[ASPLOS ‘22]</w:t>
+            </w:r>
+            <w:r>
+              <w:rPr>
+                <w:rFonts w:ascii="Arial" w:hAnsi="Arial" w:cs="Arial"/>
+                <w:color w:val="1F497D" w:themeColor="text2"/>
+                <w:sz w:val="18"/>
+                <w:szCs w:val="18"/>
+              </w:rPr>
+              <w:t xml:space="preserve"> </w:t>
+            </w:r>
+            <w:r>
+              <w:rPr>
+                <w:rFonts w:ascii="Arial" w:hAnsi="Arial" w:cs="Arial"/>
+                <w:color w:val="1F497D" w:themeColor="text2"/>
+                <w:sz w:val="18"/>
+                <w:szCs w:val="18"/>
+              </w:rPr>
+              <w:t>GPM: Leveraging Persistent Memory from a GPU</w:t>
+            </w:r>
+            <w:r>
+              <w:rPr>
+                <w:rFonts w:ascii="Arial" w:hAnsi="Arial" w:cs="Arial"/>
+                <w:color w:val="1F497D" w:themeColor="text2"/>
+                <w:sz w:val="18"/>
+                <w:szCs w:val="18"/>
+              </w:rPr>
+              <w:t xml:space="preserve">  </w:t>
+            </w:r>
+            <w:r>
+              <w:rPr>
+                <w:rFonts w:ascii="Arial" w:hAnsi="Arial" w:cs="Arial"/>
+                <w:b w:val="0"/>
+                <w:bCs w:val="0"/>
+                <w:color w:val="24292E"/>
+                <w:sz w:val="18"/>
+                <w:szCs w:val="18"/>
+              </w:rPr>
+              <w:t>[</w:t>
+            </w:r>
+            <w:hyperlink r:id="rId22" w:history="1">
+              <w:r>
+                <w:rPr>
+                  <w:rStyle w:val="Hyperlink"/>
+                  <w:rFonts w:ascii="Arial" w:hAnsi="Arial" w:cs="Arial"/>
+                  <w:b w:val="0"/>
+                  <w:bCs w:val="0"/>
+                  <w:sz w:val="18"/>
+                  <w:szCs w:val="18"/>
+                </w:rPr>
+                <w:t>Paper</w:t>
+              </w:r>
+            </w:hyperlink>
+            <w:r>
+              <w:rPr>
+                <w:rFonts w:ascii="Arial" w:hAnsi="Arial" w:cs="Arial"/>
+                <w:b w:val="0"/>
+                <w:bCs w:val="0"/>
+                <w:color w:val="24292E"/>
+                <w:sz w:val="18"/>
+                <w:szCs w:val="18"/>
+              </w:rPr>
+              <w:t>]</w:t>
+            </w:r>
+            <w:r>
+              <w:rPr>
+                <w:rFonts w:ascii="Arial" w:hAnsi="Arial" w:cs="Arial"/>
+                <w:b w:val="0"/>
+                <w:bCs w:val="0"/>
+                <w:color w:val="24292E"/>
+                <w:sz w:val="18"/>
+                <w:szCs w:val="18"/>
+              </w:rPr>
+              <w:t xml:space="preserve"> </w:t>
+            </w:r>
+            <w:r>
+              <w:rPr>
+                <w:rFonts w:ascii="Arial" w:hAnsi="Arial" w:cs="Arial"/>
+                <w:b w:val="0"/>
+                <w:bCs w:val="0"/>
+                <w:color w:val="24292E"/>
+                <w:sz w:val="18"/>
+                <w:szCs w:val="18"/>
+              </w:rPr>
+              <w:t xml:space="preserve"> [</w:t>
+            </w:r>
+            <w:hyperlink r:id="rId23" w:history="1">
+              <w:r>
+                <w:rPr>
+                  <w:rStyle w:val="Hyperlink"/>
+                  <w:rFonts w:ascii="Arial" w:hAnsi="Arial" w:cs="Arial"/>
+                  <w:b w:val="0"/>
+                  <w:bCs w:val="0"/>
+                  <w:sz w:val="18"/>
+                  <w:szCs w:val="18"/>
+                </w:rPr>
+                <w:t>Video</w:t>
+              </w:r>
+            </w:hyperlink>
+            <w:r>
+              <w:rPr>
+                <w:rFonts w:ascii="Arial" w:hAnsi="Arial" w:cs="Arial"/>
+                <w:b w:val="0"/>
+                <w:bCs w:val="0"/>
+                <w:color w:val="24292E"/>
+                <w:sz w:val="18"/>
+                <w:szCs w:val="18"/>
+              </w:rPr>
+              <w:t>]</w:t>
+            </w:r>
+          </w:p>
+          <w:p>
+            <w:pPr>
+              <w:shd w:val="clear" w:color="auto" w:fill="FFFFFF" w:themeFill="background1"/>
+              <w:ind w:left="336"/>
+              <w:jc w:val="both"/>
+              <w:rPr>
+                <w:rFonts w:ascii="Arial" w:hAnsi="Arial" w:cs="Arial"/>
+                <w:color w:val="24292E"/>
+                <w:sz w:val="18"/>
+                <w:szCs w:val="18"/>
+              </w:rPr>
+            </w:pPr>
+            <w:r>
+              <w:rPr>
+                <w:rFonts w:ascii="Arial" w:hAnsi="Arial" w:cs="Arial"/>
+                <w:b w:val="0"/>
+                <w:bCs w:val="0"/>
+                <w:color w:val="24292E"/>
+                <w:sz w:val="18"/>
+                <w:szCs w:val="18"/>
+              </w:rPr>
+              <w:t>S</w:t>
+            </w:r>
+            <w:r>
+              <w:rPr>
+                <w:rFonts w:ascii="Arial" w:hAnsi="Arial" w:cs="Arial"/>
+                <w:b w:val="0"/>
+                <w:bCs w:val="0"/>
+                <w:color w:val="24292E"/>
+                <w:sz w:val="18"/>
+                <w:szCs w:val="18"/>
+              </w:rPr>
+              <w:t>hweta</w:t>
+            </w:r>
+            <w:r>
+              <w:rPr>
+                <w:rFonts w:ascii="Arial" w:hAnsi="Arial" w:cs="Arial"/>
+                <w:b w:val="0"/>
+                <w:bCs w:val="0"/>
+                <w:color w:val="24292E"/>
+                <w:sz w:val="18"/>
+                <w:szCs w:val="18"/>
+              </w:rPr>
+              <w:t xml:space="preserve"> Pandey*,</w:t>
+            </w:r>
+            <w:r>
+              <w:rPr>
+                <w:rFonts w:ascii="Arial" w:hAnsi="Arial" w:cs="Arial"/>
+                <w:color w:val="24292E"/>
+                <w:sz w:val="18"/>
+                <w:szCs w:val="18"/>
+              </w:rPr>
+              <w:t xml:space="preserve"> A</w:t>
+            </w:r>
+            <w:r>
+              <w:rPr>
+                <w:rFonts w:ascii="Arial" w:hAnsi="Arial" w:cs="Arial"/>
+                <w:color w:val="24292E"/>
+                <w:sz w:val="18"/>
+                <w:szCs w:val="18"/>
+              </w:rPr>
+              <w:t>ditya</w:t>
+            </w:r>
+            <w:r>
+              <w:rPr>
+                <w:rFonts w:ascii="Arial" w:hAnsi="Arial" w:cs="Arial"/>
+                <w:color w:val="24292E"/>
+                <w:sz w:val="18"/>
+                <w:szCs w:val="18"/>
+              </w:rPr>
+              <w:t xml:space="preserve"> K Kamath*</w:t>
+            </w:r>
+            <w:r>
+              <w:rPr>
+                <w:rFonts w:ascii="Arial" w:hAnsi="Arial" w:cs="Arial"/>
+                <w:b w:val="0"/>
+                <w:bCs w:val="0"/>
+                <w:color w:val="24292E"/>
+                <w:sz w:val="18"/>
+                <w:szCs w:val="18"/>
+              </w:rPr>
+              <w:t xml:space="preserve">, </w:t>
+            </w:r>
+            <w:proofErr w:type="spellStart"/>
+            <w:r>
+              <w:rPr>
+                <w:rFonts w:ascii="Arial" w:hAnsi="Arial" w:cs="Arial"/>
+                <w:b w:val="0"/>
+                <w:bCs w:val="0"/>
+                <w:color w:val="24292E"/>
+                <w:sz w:val="18"/>
+                <w:szCs w:val="18"/>
+              </w:rPr>
+              <w:t>A</w:t>
+            </w:r>
+            <w:r>
+              <w:rPr>
+                <w:rFonts w:ascii="Arial" w:hAnsi="Arial" w:cs="Arial"/>
+                <w:b w:val="0"/>
+                <w:bCs w:val="0"/>
+                <w:color w:val="24292E"/>
+                <w:sz w:val="18"/>
+                <w:szCs w:val="18"/>
+              </w:rPr>
+              <w:t>rkaprava</w:t>
+            </w:r>
+            <w:proofErr w:type="spellEnd"/>
+            <w:r>
+              <w:rPr>
+                <w:rFonts w:ascii="Arial" w:hAnsi="Arial" w:cs="Arial"/>
+                <w:b w:val="0"/>
+                <w:bCs w:val="0"/>
+                <w:color w:val="24292E"/>
+                <w:sz w:val="18"/>
+                <w:szCs w:val="18"/>
+              </w:rPr>
+              <w:t xml:space="preserve"> Basu</w:t>
+            </w:r>
+          </w:p>
+          <w:p>
+            <w:pPr>
+              <w:shd w:val="clear" w:color="auto" w:fill="FFFFFF" w:themeFill="background1"/>
+              <w:ind w:left="336"/>
+              <w:jc w:val="both"/>
+              <w:rPr>
+                <w:rFonts w:ascii="Arial" w:hAnsi="Arial" w:cs="Arial"/>
+                <w:b w:val="0"/>
+                <w:bCs w:val="0"/>
+                <w:color w:val="24292E"/>
+                <w:sz w:val="18"/>
+                <w:szCs w:val="18"/>
+              </w:rPr>
+            </w:pPr>
+            <w:r>
+              <w:rPr>
+                <w:rFonts w:ascii="Arial" w:hAnsi="Arial" w:cs="Arial"/>
+                <w:b w:val="0"/>
+                <w:bCs w:val="0"/>
+                <w:i/>
+                <w:iCs/>
+                <w:sz w:val="18"/>
+                <w:szCs w:val="18"/>
+              </w:rPr>
+              <w:t>27th</w:t>
+            </w:r>
+            <w:r>
+              <w:rPr>
+                <w:rFonts w:ascii="Arial" w:hAnsi="Arial" w:cs="Arial"/>
+                <w:sz w:val="18"/>
+                <w:szCs w:val="18"/>
+              </w:rPr>
+              <w:t xml:space="preserve"> </w:t>
+            </w:r>
+            <w:r>
+              <w:rPr>
+                <w:rFonts w:ascii="Arial" w:hAnsi="Arial" w:cs="Arial"/>
+                <w:b w:val="0"/>
+                <w:bCs w:val="0"/>
+                <w:i/>
+                <w:iCs/>
+                <w:color w:val="24292E"/>
+                <w:sz w:val="18"/>
+                <w:szCs w:val="18"/>
+              </w:rPr>
+              <w:t>ACM International Conference on</w:t>
+            </w:r>
+            <w:r>
+              <w:rPr>
+                <w:rFonts w:ascii="Arial" w:hAnsi="Arial" w:cs="Arial"/>
+                <w:i/>
+                <w:iCs/>
+                <w:color w:val="24292E"/>
+                <w:sz w:val="18"/>
+                <w:szCs w:val="18"/>
+              </w:rPr>
+              <w:t xml:space="preserve"> </w:t>
+            </w:r>
+            <w:r>
+              <w:rPr>
+                <w:rFonts w:ascii="Arial" w:hAnsi="Arial" w:cs="Arial"/>
+                <w:b w:val="0"/>
+                <w:bCs w:val="0"/>
+                <w:i/>
+                <w:iCs/>
+                <w:color w:val="24292E"/>
+                <w:sz w:val="18"/>
+                <w:szCs w:val="18"/>
+              </w:rPr>
+              <w:t xml:space="preserve">Architectural Support for Programming Languages and Operating Systems </w:t>
+            </w:r>
+            <w:r>
+              <w:rPr>
+                <w:rFonts w:ascii="Arial" w:hAnsi="Arial" w:cs="Arial"/>
+                <w:b w:val="0"/>
+                <w:bCs w:val="0"/>
+                <w:color w:val="24292E"/>
+                <w:sz w:val="18"/>
+                <w:szCs w:val="18"/>
+              </w:rPr>
+              <w:t xml:space="preserve"> </w:t>
+            </w:r>
+          </w:p>
+          <w:p>
+            <w:pPr>
+              <w:numPr>
+                <w:ilvl w:val="0"/>
+                <w:numId w:val="12"/>
+              </w:numPr>
+              <w:shd w:val="clear" w:color="auto" w:fill="FFFFFF" w:themeFill="background1"/>
+              <w:spacing w:before="120"/>
+              <w:ind w:left="346" w:hanging="274"/>
+              <w:jc w:val="both"/>
+              <w:rPr>
+                <w:rFonts w:ascii="Arial" w:hAnsi="Arial" w:cs="Arial"/>
                 <w:color w:val="24292E"/>
                 <w:sz w:val="18"/>
                 <w:szCs w:val="18"/>
@@ -3612,7 +3686,7 @@
               </w:rPr>
               <w:t xml:space="preserve"> </w:t>
             </w:r>
-            <w:hyperlink r:id="rId22">
+            <w:hyperlink r:id="rId24">
               <w:r>
                 <w:rPr>
                   <w:rStyle w:val="Hyperlink"/>
@@ -3672,7 +3746,7 @@
               </w:rPr>
               <w:t> </w:t>
             </w:r>
-            <w:hyperlink r:id="rId23">
+            <w:hyperlink r:id="rId25">
               <w:r>
                 <w:rPr>
                   <w:rStyle w:val="Hyperlink"/>
@@ -3916,7 +3990,7 @@
               </w:rPr>
               <w:t xml:space="preserve">  </w:t>
             </w:r>
-            <w:hyperlink r:id="rId24">
+            <w:hyperlink r:id="rId26">
               <w:r>
                 <w:rPr>
                   <w:rStyle w:val="Hyperlink"/>
@@ -3959,6 +4033,7 @@
               <w:rPr>
                 <w:rStyle w:val="Hyperlink"/>
                 <w:rFonts w:ascii="Arial" w:hAnsi="Arial" w:cs="Arial"/>
+                <w:color w:val="000000" w:themeColor="text1"/>
                 <w:sz w:val="18"/>
                 <w:szCs w:val="18"/>
                 <w:u w:val="none"/>
@@ -3976,7 +4051,7 @@
               </w:rPr>
               <w:t> </w:t>
             </w:r>
-            <w:hyperlink r:id="rId25">
+            <w:hyperlink r:id="rId27">
               <w:r>
                 <w:rPr>
                   <w:rStyle w:val="Hyperlink"/>

</xml_diff>

<commit_message>
Add Distinguished Artifact Award
</commit_message>
<xml_diff>
--- a/files/AdityaResume.docx
+++ b/files/AdityaResume.docx
@@ -1062,7 +1062,7 @@
                 <w:noProof/>
               </w:rPr>
               <w:drawing>
-                <wp:inline distT="0" distB="0" distL="0" distR="0" wp14:anchorId="0940F333" wp14:editId="403040CD">
+                <wp:inline distT="0" distB="0" distL="0" distR="0" wp14:anchorId="0940F333" wp14:editId="475C4C4B">
                   <wp:extent cx="571100" cy="385011"/>
                   <wp:effectExtent l="0" t="0" r="635" b="0"/>
                   <wp:docPr id="3" name="Picture 3" descr="UW logos | UW Brand"/>
@@ -1565,7 +1565,7 @@
                 <w:noProof/>
               </w:rPr>
               <w:drawing>
-                <wp:inline distT="0" distB="0" distL="0" distR="0" wp14:anchorId="04686949" wp14:editId="599EE7D2">
+                <wp:inline distT="0" distB="0" distL="0" distR="0" wp14:anchorId="04686949" wp14:editId="1B3124C5">
                   <wp:extent cx="606453" cy="606751"/>
                   <wp:effectExtent l="0" t="0" r="3175" b="3175"/>
                   <wp:docPr id="174971930" name="Picture 4" descr="Microsoft Research Limited Fund - Cambridgeshire Community Foundation"/>
@@ -1829,7 +1829,6 @@
               <w:t xml:space="preserve">Mentored by </w:t>
             </w:r>
             <w:hyperlink r:id="rId13" w:history="1">
-              <w:proofErr w:type="spellStart"/>
               <w:r>
                 <w:rPr>
                   <w:rStyle w:val="Hyperlink"/>
@@ -1848,7 +1847,6 @@
                 </w:rPr>
                 <w:t>.</w:t>
               </w:r>
-              <w:proofErr w:type="spellEnd"/>
               <w:r>
                 <w:rPr>
                   <w:rStyle w:val="Hyperlink"/>
@@ -2375,7 +2373,7 @@
                 <w:noProof/>
               </w:rPr>
               <w:drawing>
-                <wp:inline distT="0" distB="0" distL="0" distR="0" wp14:anchorId="7FD2B973" wp14:editId="5656C3B5">
+                <wp:inline distT="0" distB="0" distL="0" distR="0" wp14:anchorId="7FD2B973" wp14:editId="41EF7A3C">
                   <wp:extent cx="416251" cy="411480"/>
                   <wp:effectExtent l="0" t="0" r="3175" b="0"/>
                   <wp:docPr id="2" name="Picture 2" descr="Image result for iisc logo"/>
@@ -2686,27 +2684,7 @@
                   <w:sz w:val="18"/>
                   <w:szCs w:val="18"/>
                 </w:rPr>
-                <w:t xml:space="preserve"> </w:t>
-              </w:r>
-              <w:proofErr w:type="spellStart"/>
-              <w:r>
-                <w:rPr>
-                  <w:rStyle w:val="Hyperlink"/>
-                  <w:rFonts w:ascii="Arial" w:hAnsi="Arial" w:cs="Arial"/>
-                  <w:sz w:val="18"/>
-                  <w:szCs w:val="18"/>
-                </w:rPr>
-                <w:t>Arkaprava</w:t>
-              </w:r>
-              <w:proofErr w:type="spellEnd"/>
-              <w:r>
-                <w:rPr>
-                  <w:rStyle w:val="Hyperlink"/>
-                  <w:rFonts w:ascii="Arial" w:hAnsi="Arial" w:cs="Arial"/>
-                  <w:sz w:val="18"/>
-                  <w:szCs w:val="18"/>
-                </w:rPr>
-                <w:t xml:space="preserve"> Basu</w:t>
+                <w:t xml:space="preserve"> Arkaprava Basu</w:t>
               </w:r>
             </w:hyperlink>
             <w:r>
@@ -2874,10 +2852,11 @@
             <w:pPr>
               <w:shd w:val="clear" w:color="auto" w:fill="FFFFFF" w:themeFill="background1"/>
               <w:spacing w:line="276" w:lineRule="auto"/>
-              <w:ind w:left="336"/>
               <w:jc w:val="both"/>
               <w:rPr>
                 <w:rFonts w:ascii="Arial" w:hAnsi="Arial" w:cs="Arial"/>
+                <w:b w:val="0"/>
+                <w:bCs w:val="0"/>
                 <w:color w:val="24292E"/>
                 <w:sz w:val="18"/>
                 <w:szCs w:val="18"/>
@@ -2886,10 +2865,112 @@
             <w:r>
               <w:rPr>
                 <w:rFonts w:ascii="Arial" w:hAnsi="Arial" w:cs="Arial"/>
+                <w:b w:val="0"/>
+                <w:bCs w:val="0"/>
+                <w:noProof/>
                 <w:color w:val="24292E"/>
                 <w:sz w:val="18"/>
                 <w:szCs w:val="18"/>
               </w:rPr>
+              <w:drawing>
+                <wp:anchor distT="0" distB="0" distL="114300" distR="114300" simplePos="0" relativeHeight="251658240" behindDoc="1" locked="0" layoutInCell="1" allowOverlap="1" wp14:anchorId="7CC64175" wp14:editId="6C696104">
+                  <wp:simplePos x="0" y="0"/>
+                  <wp:positionH relativeFrom="margin">
+                    <wp:posOffset>267970</wp:posOffset>
+                  </wp:positionH>
+                  <wp:positionV relativeFrom="margin">
+                    <wp:posOffset>232410</wp:posOffset>
+                  </wp:positionV>
+                  <wp:extent cx="133350" cy="133350"/>
+                  <wp:effectExtent l="0" t="0" r="0" b="6350"/>
+                  <wp:wrapTight wrapText="bothSides">
+                    <wp:wrapPolygon edited="0">
+                      <wp:start x="4114" y="0"/>
+                      <wp:lineTo x="2057" y="4114"/>
+                      <wp:lineTo x="2057" y="20571"/>
+                      <wp:lineTo x="10286" y="20571"/>
+                      <wp:lineTo x="18514" y="20571"/>
+                      <wp:lineTo x="18514" y="10286"/>
+                      <wp:lineTo x="16457" y="0"/>
+                      <wp:lineTo x="4114" y="0"/>
+                    </wp:wrapPolygon>
+                  </wp:wrapTight>
+                  <wp:docPr id="1708902988" name="Graphic 2" descr="Ribbon with solid fill"/>
+                  <wp:cNvGraphicFramePr>
+                    <a:graphicFrameLocks xmlns:a="http://schemas.openxmlformats.org/drawingml/2006/main" noChangeAspect="1"/>
+                  </wp:cNvGraphicFramePr>
+                  <a:graphic xmlns:a="http://schemas.openxmlformats.org/drawingml/2006/main">
+                    <a:graphicData uri="http://schemas.openxmlformats.org/drawingml/2006/picture">
+                      <pic:pic xmlns:pic="http://schemas.openxmlformats.org/drawingml/2006/picture">
+                        <pic:nvPicPr>
+                          <pic:cNvPr id="1708902988" name="Graphic 1708902988" descr="Ribbon with solid fill"/>
+                          <pic:cNvPicPr/>
+                        </pic:nvPicPr>
+                        <pic:blipFill>
+                          <a:blip r:embed="rId19">
+                            <a:extLst>
+                              <a:ext uri="{96DAC541-7B7A-43D3-8B79-37D633B846F1}">
+                                <asvg:svgBlip xmlns:asvg="http://schemas.microsoft.com/office/drawing/2016/SVG/main" r:embed="rId20"/>
+                              </a:ext>
+                            </a:extLst>
+                          </a:blip>
+                          <a:stretch>
+                            <a:fillRect/>
+                          </a:stretch>
+                        </pic:blipFill>
+                        <pic:spPr>
+                          <a:xfrm>
+                            <a:off x="0" y="0"/>
+                            <a:ext cx="133350" cy="133350"/>
+                          </a:xfrm>
+                          <a:prstGeom prst="rect">
+                            <a:avLst/>
+                          </a:prstGeom>
+                        </pic:spPr>
+                      </pic:pic>
+                    </a:graphicData>
+                  </a:graphic>
+                  <wp14:sizeRelH relativeFrom="margin">
+                    <wp14:pctWidth>0</wp14:pctWidth>
+                  </wp14:sizeRelH>
+                  <wp14:sizeRelV relativeFrom="margin">
+                    <wp14:pctHeight>0</wp14:pctHeight>
+                  </wp14:sizeRelV>
+                </wp:anchor>
+              </w:drawing>
+            </w:r>
+            <w:r>
+              <w:rPr>
+                <w:rFonts w:ascii="Arial" w:hAnsi="Arial" w:cs="Arial"/>
+                <w:color w:val="24292E"/>
+                <w:sz w:val="18"/>
+                <w:szCs w:val="18"/>
+              </w:rPr>
+              <w:t>Distinguished Artifact Award</w:t>
+            </w:r>
+          </w:p>
+          <w:p>
+            <w:pPr>
+              <w:shd w:val="clear" w:color="auto" w:fill="FFFFFF" w:themeFill="background1"/>
+              <w:spacing w:line="276" w:lineRule="auto"/>
+              <w:ind w:left="346"/>
+              <w:jc w:val="both"/>
+              <w:rPr>
+                <w:rFonts w:ascii="Arial" w:hAnsi="Arial" w:cs="Arial"/>
+                <w:b w:val="0"/>
+                <w:bCs w:val="0"/>
+                <w:color w:val="24292E"/>
+                <w:sz w:val="18"/>
+                <w:szCs w:val="18"/>
+              </w:rPr>
+            </w:pPr>
+            <w:r>
+              <w:rPr>
+                <w:rFonts w:ascii="Arial" w:hAnsi="Arial" w:cs="Arial"/>
+                <w:color w:val="24292E"/>
+                <w:sz w:val="18"/>
+                <w:szCs w:val="18"/>
+              </w:rPr>
               <w:t>Aditya K Kamath</w:t>
             </w:r>
             <w:r>
@@ -2901,31 +2982,7 @@
                 <w:sz w:val="18"/>
                 <w:szCs w:val="18"/>
               </w:rPr>
-              <w:t xml:space="preserve">, Ramya Prabhu, Jayashree Mohan, Simon Peter, Ramachandran </w:t>
-            </w:r>
-            <w:proofErr w:type="spellStart"/>
-            <w:r>
-              <w:rPr>
-                <w:rFonts w:ascii="Arial" w:hAnsi="Arial" w:cs="Arial"/>
-                <w:b w:val="0"/>
-                <w:bCs w:val="0"/>
-                <w:color w:val="24292E"/>
-                <w:sz w:val="18"/>
-                <w:szCs w:val="18"/>
-              </w:rPr>
-              <w:t>Ramjee</w:t>
-            </w:r>
-            <w:proofErr w:type="spellEnd"/>
-            <w:r>
-              <w:rPr>
-                <w:rFonts w:ascii="Arial" w:hAnsi="Arial" w:cs="Arial"/>
-                <w:b w:val="0"/>
-                <w:bCs w:val="0"/>
-                <w:color w:val="24292E"/>
-                <w:sz w:val="18"/>
-                <w:szCs w:val="18"/>
-              </w:rPr>
-              <w:t>, Ashish Panwar</w:t>
+              <w:t>, Ramya Prabhu, Jayashree Mohan, Simon Peter, Ramachandran Ramjee, Ashish Panwar</w:t>
             </w:r>
           </w:p>
           <w:p>
@@ -3053,404 +3110,6 @@
                 <w:szCs w:val="18"/>
               </w:rPr>
               <w:t xml:space="preserve"> at the Memory Controller </w:t>
-            </w:r>
-            <w:r>
-              <w:rPr>
-                <w:rFonts w:ascii="Arial" w:hAnsi="Arial" w:cs="Arial"/>
-                <w:b w:val="0"/>
-                <w:bCs w:val="0"/>
-                <w:color w:val="24292E"/>
-                <w:sz w:val="18"/>
-                <w:szCs w:val="18"/>
-              </w:rPr>
-              <w:t>[</w:t>
-            </w:r>
-            <w:hyperlink r:id="rId19" w:history="1">
-              <w:r>
-                <w:rPr>
-                  <w:rStyle w:val="Hyperlink"/>
-                  <w:rFonts w:ascii="Arial" w:hAnsi="Arial" w:cs="Arial"/>
-                  <w:b w:val="0"/>
-                  <w:bCs w:val="0"/>
-                  <w:sz w:val="18"/>
-                  <w:szCs w:val="18"/>
-                </w:rPr>
-                <w:t>Paper</w:t>
-              </w:r>
-            </w:hyperlink>
-            <w:r>
-              <w:rPr>
-                <w:rFonts w:ascii="Arial" w:hAnsi="Arial" w:cs="Arial"/>
-                <w:b w:val="0"/>
-                <w:bCs w:val="0"/>
-                <w:color w:val="24292E"/>
-                <w:sz w:val="18"/>
-                <w:szCs w:val="18"/>
-              </w:rPr>
-              <w:t>]  [</w:t>
-            </w:r>
-            <w:hyperlink r:id="rId20" w:history="1">
-              <w:r>
-                <w:rPr>
-                  <w:rStyle w:val="Hyperlink"/>
-                  <w:rFonts w:ascii="Arial" w:hAnsi="Arial" w:cs="Arial"/>
-                  <w:b w:val="0"/>
-                  <w:bCs w:val="0"/>
-                  <w:sz w:val="18"/>
-                  <w:szCs w:val="18"/>
-                </w:rPr>
-                <w:t>Video</w:t>
-              </w:r>
-            </w:hyperlink>
-            <w:r>
-              <w:rPr>
-                <w:rFonts w:ascii="Arial" w:hAnsi="Arial" w:cs="Arial"/>
-                <w:b w:val="0"/>
-                <w:bCs w:val="0"/>
-                <w:color w:val="24292E"/>
-                <w:sz w:val="18"/>
-                <w:szCs w:val="18"/>
-              </w:rPr>
-              <w:t>]</w:t>
-            </w:r>
-          </w:p>
-          <w:p>
-            <w:pPr>
-              <w:shd w:val="clear" w:color="auto" w:fill="FFFFFF" w:themeFill="background1"/>
-              <w:spacing w:line="276" w:lineRule="auto"/>
-              <w:ind w:left="336"/>
-              <w:jc w:val="both"/>
-              <w:rPr>
-                <w:rFonts w:ascii="Arial" w:hAnsi="Arial" w:cs="Arial"/>
-                <w:color w:val="24292E"/>
-                <w:sz w:val="18"/>
-                <w:szCs w:val="18"/>
-              </w:rPr>
-            </w:pPr>
-            <w:r>
-              <w:rPr>
-                <w:rFonts w:ascii="Arial" w:hAnsi="Arial" w:cs="Arial"/>
-                <w:color w:val="24292E"/>
-                <w:sz w:val="18"/>
-                <w:szCs w:val="18"/>
-              </w:rPr>
-              <w:t xml:space="preserve">Aditya K Kamath, </w:t>
-            </w:r>
-            <w:r>
-              <w:rPr>
-                <w:rFonts w:ascii="Arial" w:hAnsi="Arial" w:cs="Arial"/>
-                <w:b w:val="0"/>
-                <w:bCs w:val="0"/>
-                <w:color w:val="24292E"/>
-                <w:sz w:val="18"/>
-                <w:szCs w:val="18"/>
-              </w:rPr>
-              <w:t>Simon Peter</w:t>
-            </w:r>
-          </w:p>
-          <w:p>
-            <w:pPr>
-              <w:shd w:val="clear" w:color="auto" w:fill="FFFFFF" w:themeFill="background1"/>
-              <w:spacing w:line="276" w:lineRule="auto"/>
-              <w:ind w:left="336"/>
-              <w:jc w:val="both"/>
-              <w:rPr>
-                <w:rFonts w:ascii="Arial" w:hAnsi="Arial" w:cs="Arial"/>
-                <w:i/>
-                <w:iCs/>
-                <w:color w:val="24292E"/>
-                <w:sz w:val="18"/>
-                <w:szCs w:val="18"/>
-              </w:rPr>
-            </w:pPr>
-            <w:r>
-              <w:rPr>
-                <w:rFonts w:ascii="Arial" w:hAnsi="Arial" w:cs="Arial"/>
-                <w:b w:val="0"/>
-                <w:bCs w:val="0"/>
-                <w:i/>
-                <w:iCs/>
-                <w:color w:val="24292E"/>
-                <w:sz w:val="18"/>
-                <w:szCs w:val="18"/>
-              </w:rPr>
-              <w:t>51</w:t>
-            </w:r>
-            <w:r>
-              <w:rPr>
-                <w:rFonts w:ascii="Arial" w:hAnsi="Arial" w:cs="Arial"/>
-                <w:b w:val="0"/>
-                <w:bCs w:val="0"/>
-                <w:i/>
-                <w:iCs/>
-                <w:color w:val="24292E"/>
-                <w:sz w:val="18"/>
-                <w:szCs w:val="18"/>
-                <w:vertAlign w:val="superscript"/>
-              </w:rPr>
-              <w:t>st</w:t>
-            </w:r>
-            <w:r>
-              <w:rPr>
-                <w:rFonts w:ascii="Arial" w:hAnsi="Arial" w:cs="Arial"/>
-                <w:b w:val="0"/>
-                <w:bCs w:val="0"/>
-                <w:i/>
-                <w:iCs/>
-                <w:color w:val="24292E"/>
-                <w:sz w:val="18"/>
-                <w:szCs w:val="18"/>
-              </w:rPr>
-              <w:t xml:space="preserve"> IEEE/ACM International Symposium on Computer Architecture</w:t>
-            </w:r>
-          </w:p>
-          <w:p>
-            <w:pPr>
-              <w:numPr>
-                <w:ilvl w:val="0"/>
-                <w:numId w:val="12"/>
-              </w:numPr>
-              <w:shd w:val="clear" w:color="auto" w:fill="FFFFFF" w:themeFill="background1"/>
-              <w:spacing w:before="120" w:line="276" w:lineRule="auto"/>
-              <w:ind w:left="346" w:hanging="274"/>
-              <w:jc w:val="both"/>
-              <w:rPr>
-                <w:rFonts w:ascii="Arial" w:hAnsi="Arial" w:cs="Arial"/>
-                <w:color w:val="1F497D" w:themeColor="text2"/>
-                <w:sz w:val="18"/>
-                <w:szCs w:val="18"/>
-                <w:lang w:val="en-US"/>
-              </w:rPr>
-            </w:pPr>
-            <w:r>
-              <w:rPr>
-                <w:rFonts w:ascii="Arial" w:hAnsi="Arial" w:cs="Arial"/>
-                <w:color w:val="000000" w:themeColor="text1"/>
-                <w:sz w:val="18"/>
-                <w:szCs w:val="18"/>
-              </w:rPr>
-              <w:t xml:space="preserve">[ISCA ‘24] </w:t>
-            </w:r>
-            <w:r>
-              <w:rPr>
-                <w:rFonts w:ascii="Arial" w:hAnsi="Arial" w:cs="Arial"/>
-                <w:color w:val="1F497D" w:themeColor="text2"/>
-                <w:sz w:val="18"/>
-                <w:szCs w:val="18"/>
-              </w:rPr>
-              <w:t xml:space="preserve">Scalable, Programmable and Dense: The </w:t>
-            </w:r>
-            <w:proofErr w:type="spellStart"/>
-            <w:r>
-              <w:rPr>
-                <w:rFonts w:ascii="Arial" w:hAnsi="Arial" w:cs="Arial"/>
-                <w:color w:val="1F497D" w:themeColor="text2"/>
-                <w:sz w:val="18"/>
-                <w:szCs w:val="18"/>
-              </w:rPr>
-              <w:t>HammerBlade</w:t>
-            </w:r>
-            <w:proofErr w:type="spellEnd"/>
-            <w:r>
-              <w:rPr>
-                <w:rFonts w:ascii="Arial" w:hAnsi="Arial" w:cs="Arial"/>
-                <w:color w:val="1F497D" w:themeColor="text2"/>
-                <w:sz w:val="18"/>
-                <w:szCs w:val="18"/>
-              </w:rPr>
-              <w:t xml:space="preserve"> Open-Source RISC-V Manycore</w:t>
-            </w:r>
-          </w:p>
-          <w:p>
-            <w:pPr>
-              <w:shd w:val="clear" w:color="auto" w:fill="FFFFFF" w:themeFill="background1"/>
-              <w:spacing w:line="276" w:lineRule="auto"/>
-              <w:ind w:left="336"/>
-              <w:jc w:val="both"/>
-              <w:rPr>
-                <w:rFonts w:ascii="Arial" w:hAnsi="Arial" w:cs="Arial"/>
-                <w:b w:val="0"/>
-                <w:bCs w:val="0"/>
-                <w:color w:val="24292E"/>
-                <w:sz w:val="18"/>
-                <w:szCs w:val="18"/>
-                <w:lang w:val="en-US"/>
-              </w:rPr>
-            </w:pPr>
-            <w:r>
-              <w:rPr>
-                <w:rFonts w:ascii="Arial" w:hAnsi="Arial" w:cs="Arial"/>
-                <w:b w:val="0"/>
-                <w:bCs w:val="0"/>
-                <w:color w:val="24292E"/>
-                <w:sz w:val="18"/>
-                <w:szCs w:val="18"/>
-              </w:rPr>
-              <w:t xml:space="preserve">Dai Cheol Jung, Max Ruttenberg, Paul Gao, Scott Davidson, Daniel </w:t>
-            </w:r>
-            <w:proofErr w:type="spellStart"/>
-            <w:r>
-              <w:rPr>
-                <w:rFonts w:ascii="Arial" w:hAnsi="Arial" w:cs="Arial"/>
-                <w:b w:val="0"/>
-                <w:bCs w:val="0"/>
-                <w:color w:val="24292E"/>
-                <w:sz w:val="18"/>
-                <w:szCs w:val="18"/>
-              </w:rPr>
-              <w:t>Petrisko</w:t>
-            </w:r>
-            <w:proofErr w:type="spellEnd"/>
-            <w:r>
-              <w:rPr>
-                <w:rFonts w:ascii="Arial" w:hAnsi="Arial" w:cs="Arial"/>
-                <w:b w:val="0"/>
-                <w:bCs w:val="0"/>
-                <w:color w:val="24292E"/>
-                <w:sz w:val="18"/>
-                <w:szCs w:val="18"/>
-              </w:rPr>
-              <w:t xml:space="preserve">, </w:t>
-            </w:r>
-            <w:proofErr w:type="spellStart"/>
-            <w:r>
-              <w:rPr>
-                <w:rFonts w:ascii="Arial" w:hAnsi="Arial" w:cs="Arial"/>
-                <w:b w:val="0"/>
-                <w:bCs w:val="0"/>
-                <w:color w:val="24292E"/>
-                <w:sz w:val="18"/>
-                <w:szCs w:val="18"/>
-              </w:rPr>
-              <w:t>Kangli</w:t>
-            </w:r>
-            <w:proofErr w:type="spellEnd"/>
-            <w:r>
-              <w:rPr>
-                <w:rFonts w:ascii="Arial" w:hAnsi="Arial" w:cs="Arial"/>
-                <w:b w:val="0"/>
-                <w:bCs w:val="0"/>
-                <w:color w:val="24292E"/>
-                <w:sz w:val="18"/>
-                <w:szCs w:val="18"/>
-              </w:rPr>
-              <w:t xml:space="preserve"> Li, </w:t>
-            </w:r>
-            <w:r>
-              <w:rPr>
-                <w:rFonts w:ascii="Arial" w:hAnsi="Arial" w:cs="Arial"/>
-                <w:color w:val="24292E"/>
-                <w:sz w:val="18"/>
-                <w:szCs w:val="18"/>
-              </w:rPr>
-              <w:t>Aditya K Kamath</w:t>
-            </w:r>
-            <w:r>
-              <w:rPr>
-                <w:rFonts w:ascii="Arial" w:hAnsi="Arial" w:cs="Arial"/>
-                <w:b w:val="0"/>
-                <w:bCs w:val="0"/>
-                <w:color w:val="24292E"/>
-                <w:sz w:val="18"/>
-                <w:szCs w:val="18"/>
-                <w:lang w:val="en-US"/>
-              </w:rPr>
-              <w:t>, et. al.</w:t>
-            </w:r>
-          </w:p>
-          <w:p>
-            <w:pPr>
-              <w:shd w:val="clear" w:color="auto" w:fill="FFFFFF" w:themeFill="background1"/>
-              <w:spacing w:line="276" w:lineRule="auto"/>
-              <w:ind w:left="336"/>
-              <w:jc w:val="both"/>
-              <w:rPr>
-                <w:rFonts w:ascii="Arial" w:hAnsi="Arial" w:cs="Arial"/>
-                <w:b w:val="0"/>
-                <w:bCs w:val="0"/>
-                <w:i/>
-                <w:iCs/>
-                <w:color w:val="24292E"/>
-                <w:sz w:val="18"/>
-                <w:szCs w:val="18"/>
-                <w:lang w:val="en-US"/>
-              </w:rPr>
-            </w:pPr>
-            <w:r>
-              <w:rPr>
-                <w:rFonts w:ascii="Arial" w:hAnsi="Arial" w:cs="Arial"/>
-                <w:b w:val="0"/>
-                <w:bCs w:val="0"/>
-                <w:i/>
-                <w:iCs/>
-                <w:color w:val="24292E"/>
-                <w:sz w:val="18"/>
-                <w:szCs w:val="18"/>
-              </w:rPr>
-              <w:t>51</w:t>
-            </w:r>
-            <w:r>
-              <w:rPr>
-                <w:rFonts w:ascii="Arial" w:hAnsi="Arial" w:cs="Arial"/>
-                <w:b w:val="0"/>
-                <w:bCs w:val="0"/>
-                <w:i/>
-                <w:iCs/>
-                <w:color w:val="24292E"/>
-                <w:sz w:val="18"/>
-                <w:szCs w:val="18"/>
-                <w:vertAlign w:val="superscript"/>
-              </w:rPr>
-              <w:t>st</w:t>
-            </w:r>
-            <w:r>
-              <w:rPr>
-                <w:rFonts w:ascii="Arial" w:hAnsi="Arial" w:cs="Arial"/>
-                <w:b w:val="0"/>
-                <w:bCs w:val="0"/>
-                <w:i/>
-                <w:iCs/>
-                <w:color w:val="24292E"/>
-                <w:sz w:val="18"/>
-                <w:szCs w:val="18"/>
-              </w:rPr>
-              <w:t xml:space="preserve"> IEEE/ACM International Symposium on Computer Architecture</w:t>
-            </w:r>
-          </w:p>
-          <w:p>
-            <w:pPr>
-              <w:numPr>
-                <w:ilvl w:val="0"/>
-                <w:numId w:val="12"/>
-              </w:numPr>
-              <w:shd w:val="clear" w:color="auto" w:fill="FFFFFF" w:themeFill="background1"/>
-              <w:spacing w:before="120" w:line="276" w:lineRule="auto"/>
-              <w:ind w:left="346" w:hanging="274"/>
-              <w:jc w:val="both"/>
-              <w:rPr>
-                <w:rFonts w:ascii="Arial" w:hAnsi="Arial" w:cs="Arial"/>
-                <w:color w:val="1F497D" w:themeColor="text2"/>
-                <w:sz w:val="18"/>
-                <w:szCs w:val="18"/>
-              </w:rPr>
-            </w:pPr>
-            <w:r>
-              <w:rPr>
-                <w:rFonts w:ascii="Arial" w:hAnsi="Arial" w:cs="Arial"/>
-                <w:color w:val="000000" w:themeColor="text1"/>
-                <w:sz w:val="18"/>
-                <w:szCs w:val="18"/>
-              </w:rPr>
-              <w:t xml:space="preserve">[ASPLOS ‘23] </w:t>
-            </w:r>
-            <w:r>
-              <w:rPr>
-                <w:rFonts w:ascii="Arial" w:hAnsi="Arial" w:cs="Arial"/>
-                <w:color w:val="1F497D" w:themeColor="text2"/>
-                <w:sz w:val="18"/>
-                <w:szCs w:val="18"/>
-              </w:rPr>
-              <w:t xml:space="preserve">Scoped Buffered Persistency Model for GPUs  </w:t>
             </w:r>
             <w:r>
               <w:rPr>
@@ -3528,57 +3187,22 @@
             <w:r>
               <w:rPr>
                 <w:rFonts w:ascii="Arial" w:hAnsi="Arial" w:cs="Arial"/>
-                <w:b w:val="0"/>
-                <w:bCs w:val="0"/>
                 <w:color w:val="24292E"/>
                 <w:sz w:val="18"/>
                 <w:szCs w:val="18"/>
               </w:rPr>
-              <w:t>Shweta Pandey*,</w:t>
-            </w:r>
-            <w:r>
-              <w:rPr>
-                <w:rFonts w:ascii="Arial" w:hAnsi="Arial" w:cs="Arial"/>
+              <w:t xml:space="preserve">Aditya K Kamath, </w:t>
+            </w:r>
+            <w:r>
+              <w:rPr>
+                <w:rFonts w:ascii="Arial" w:hAnsi="Arial" w:cs="Arial"/>
+                <w:b w:val="0"/>
+                <w:bCs w:val="0"/>
                 <w:color w:val="24292E"/>
                 <w:sz w:val="18"/>
                 <w:szCs w:val="18"/>
               </w:rPr>
-              <w:t xml:space="preserve"> Aditya K Kamath*</w:t>
-            </w:r>
-            <w:r>
-              <w:rPr>
-                <w:rFonts w:ascii="Arial" w:hAnsi="Arial" w:cs="Arial"/>
-                <w:b w:val="0"/>
-                <w:bCs w:val="0"/>
-                <w:color w:val="24292E"/>
-                <w:sz w:val="18"/>
-                <w:szCs w:val="18"/>
-              </w:rPr>
-              <w:t xml:space="preserve">, </w:t>
-            </w:r>
-            <w:proofErr w:type="spellStart"/>
-            <w:r>
-              <w:rPr>
-                <w:rFonts w:ascii="Arial" w:hAnsi="Arial" w:cs="Arial"/>
-                <w:b w:val="0"/>
-                <w:bCs w:val="0"/>
-                <w:color w:val="24292E"/>
-                <w:sz w:val="18"/>
-                <w:szCs w:val="18"/>
-              </w:rPr>
-              <w:t>Arkaprava</w:t>
-            </w:r>
-            <w:proofErr w:type="spellEnd"/>
-            <w:r>
-              <w:rPr>
-                <w:rFonts w:ascii="Arial" w:hAnsi="Arial" w:cs="Arial"/>
-                <w:b w:val="0"/>
-                <w:bCs w:val="0"/>
-                <w:color w:val="24292E"/>
-                <w:sz w:val="18"/>
-                <w:szCs w:val="18"/>
-              </w:rPr>
-              <w:t xml:space="preserve"> Basu</w:t>
+              <w:t>Simon Peter</w:t>
             </w:r>
           </w:p>
           <w:p>
@@ -3589,8 +3213,6 @@
               <w:jc w:val="both"/>
               <w:rPr>
                 <w:rFonts w:ascii="Arial" w:hAnsi="Arial" w:cs="Arial"/>
-                <w:b w:val="0"/>
-                <w:bCs w:val="0"/>
                 <w:i/>
                 <w:iCs/>
                 <w:color w:val="24292E"/>
@@ -3605,20 +3227,11 @@
                 <w:bCs w:val="0"/>
                 <w:i/>
                 <w:iCs/>
-                <w:sz w:val="18"/>
-                <w:szCs w:val="18"/>
-              </w:rPr>
-              <w:t>28th</w:t>
-            </w:r>
-            <w:r>
-              <w:rPr>
-                <w:rFonts w:ascii="Arial" w:hAnsi="Arial" w:cs="Arial"/>
-                <w:i/>
-                <w:iCs/>
-                <w:sz w:val="18"/>
-                <w:szCs w:val="18"/>
-              </w:rPr>
-              <w:t xml:space="preserve"> </w:t>
+                <w:color w:val="24292E"/>
+                <w:sz w:val="18"/>
+                <w:szCs w:val="18"/>
+              </w:rPr>
+              <w:t>51</w:t>
             </w:r>
             <w:r>
               <w:rPr>
@@ -3630,56 +3243,22 @@
                 <w:color w:val="24292E"/>
                 <w:sz w:val="18"/>
                 <w:szCs w:val="18"/>
-              </w:rPr>
-              <w:t>ACM International Conference on</w:t>
-            </w:r>
-            <w:r>
-              <w:rPr>
-                <w:rFonts w:ascii="Arial" w:hAnsi="Arial" w:cs="Arial"/>
+                <w:vertAlign w:val="superscript"/>
+              </w:rPr>
+              <w:t>st</w:t>
+            </w:r>
+            <w:r>
+              <w:rPr>
+                <w:rFonts w:ascii="Arial" w:hAnsi="Arial" w:cs="Arial"/>
+                <w:b w:val="0"/>
+                <w:bCs w:val="0"/>
                 <w:i/>
                 <w:iCs/>
                 <w:color w:val="24292E"/>
                 <w:sz w:val="18"/>
                 <w:szCs w:val="18"/>
               </w:rPr>
-              <w:t xml:space="preserve"> </w:t>
-            </w:r>
-            <w:r>
-              <w:rPr>
-                <w:rFonts w:ascii="Arial" w:hAnsi="Arial" w:cs="Arial"/>
-                <w:b w:val="0"/>
-                <w:bCs w:val="0"/>
-                <w:i/>
-                <w:iCs/>
-                <w:color w:val="24292E"/>
-                <w:sz w:val="18"/>
-                <w:szCs w:val="18"/>
-              </w:rPr>
-              <w:t>Architectural Support for Programming Languages and Operating Systems</w:t>
-            </w:r>
-            <w:r>
-              <w:rPr>
-                <w:rFonts w:ascii="Arial" w:hAnsi="Arial" w:cs="Arial"/>
-                <w:i/>
-                <w:iCs/>
-                <w:color w:val="24292E"/>
-                <w:sz w:val="18"/>
-                <w:szCs w:val="18"/>
-              </w:rPr>
-              <w:t xml:space="preserve"> </w:t>
-            </w:r>
-            <w:r>
-              <w:rPr>
-                <w:rFonts w:ascii="Arial" w:hAnsi="Arial" w:cs="Arial"/>
-                <w:b w:val="0"/>
-                <w:bCs w:val="0"/>
-                <w:i/>
-                <w:iCs/>
-                <w:color w:val="24292E"/>
-                <w:sz w:val="18"/>
-                <w:szCs w:val="18"/>
-              </w:rPr>
-              <w:t xml:space="preserve"> </w:t>
+              <w:t xml:space="preserve"> IEEE/ACM International Symposium on Computer Architecture</w:t>
             </w:r>
           </w:p>
           <w:p>
@@ -3697,6 +3276,7 @@
                 <w:color w:val="1F497D" w:themeColor="text2"/>
                 <w:sz w:val="18"/>
                 <w:szCs w:val="18"/>
+                <w:lang w:val="en-US"/>
               </w:rPr>
             </w:pPr>
             <w:r>
@@ -3706,7 +3286,7 @@
                 <w:sz w:val="18"/>
                 <w:szCs w:val="18"/>
               </w:rPr>
-              <w:t>[ASPLOS ‘22]</w:t>
+              <w:t xml:space="preserve">[ISCA ‘24] </w:t>
             </w:r>
             <w:r>
               <w:rPr>
@@ -3715,9 +3295,9 @@
                 <w:sz w:val="18"/>
                 <w:szCs w:val="18"/>
               </w:rPr>
-              <w:t xml:space="preserve"> </w:t>
-            </w:r>
-            <w:bookmarkStart w:id="1" w:name="OLE_LINK1"/>
+              <w:t xml:space="preserve">Scalable, Programmable and Dense: The </w:t>
+            </w:r>
+            <w:proofErr w:type="spellStart"/>
             <w:r>
               <w:rPr>
                 <w:rFonts w:ascii="Arial" w:hAnsi="Arial" w:cs="Arial"/>
@@ -3725,9 +3305,9 @@
                 <w:sz w:val="18"/>
                 <w:szCs w:val="18"/>
               </w:rPr>
-              <w:t>GPM: Leveraging Persistent Memory from a GPU</w:t>
-            </w:r>
-            <w:bookmarkEnd w:id="1"/>
+              <w:t>HammerBlade</w:t>
+            </w:r>
+            <w:proofErr w:type="spellEnd"/>
             <w:r>
               <w:rPr>
                 <w:rFonts w:ascii="Arial" w:hAnsi="Arial" w:cs="Arial"/>
@@ -3735,7 +3315,175 @@
                 <w:sz w:val="18"/>
                 <w:szCs w:val="18"/>
               </w:rPr>
-              <w:t xml:space="preserve">  </w:t>
+              <w:t xml:space="preserve"> Open-Source RISC-V Manycore</w:t>
+            </w:r>
+          </w:p>
+          <w:p>
+            <w:pPr>
+              <w:shd w:val="clear" w:color="auto" w:fill="FFFFFF" w:themeFill="background1"/>
+              <w:spacing w:line="276" w:lineRule="auto"/>
+              <w:ind w:left="336"/>
+              <w:jc w:val="both"/>
+              <w:rPr>
+                <w:rFonts w:ascii="Arial" w:hAnsi="Arial" w:cs="Arial"/>
+                <w:b w:val="0"/>
+                <w:bCs w:val="0"/>
+                <w:color w:val="24292E"/>
+                <w:sz w:val="18"/>
+                <w:szCs w:val="18"/>
+                <w:lang w:val="en-US"/>
+              </w:rPr>
+            </w:pPr>
+            <w:r>
+              <w:rPr>
+                <w:rFonts w:ascii="Arial" w:hAnsi="Arial" w:cs="Arial"/>
+                <w:b w:val="0"/>
+                <w:bCs w:val="0"/>
+                <w:color w:val="24292E"/>
+                <w:sz w:val="18"/>
+                <w:szCs w:val="18"/>
+              </w:rPr>
+              <w:t xml:space="preserve">Dai Cheol Jung, Max Ruttenberg, Paul Gao, Scott Davidson, Daniel Petrisko, </w:t>
+            </w:r>
+            <w:proofErr w:type="spellStart"/>
+            <w:r>
+              <w:rPr>
+                <w:rFonts w:ascii="Arial" w:hAnsi="Arial" w:cs="Arial"/>
+                <w:b w:val="0"/>
+                <w:bCs w:val="0"/>
+                <w:color w:val="24292E"/>
+                <w:sz w:val="18"/>
+                <w:szCs w:val="18"/>
+              </w:rPr>
+              <w:t>Kangli</w:t>
+            </w:r>
+            <w:proofErr w:type="spellEnd"/>
+            <w:r>
+              <w:rPr>
+                <w:rFonts w:ascii="Arial" w:hAnsi="Arial" w:cs="Arial"/>
+                <w:b w:val="0"/>
+                <w:bCs w:val="0"/>
+                <w:color w:val="24292E"/>
+                <w:sz w:val="18"/>
+                <w:szCs w:val="18"/>
+              </w:rPr>
+              <w:t xml:space="preserve"> Li, </w:t>
+            </w:r>
+            <w:r>
+              <w:rPr>
+                <w:rFonts w:ascii="Arial" w:hAnsi="Arial" w:cs="Arial"/>
+                <w:color w:val="24292E"/>
+                <w:sz w:val="18"/>
+                <w:szCs w:val="18"/>
+              </w:rPr>
+              <w:t>Aditya K Kamath</w:t>
+            </w:r>
+            <w:r>
+              <w:rPr>
+                <w:rFonts w:ascii="Arial" w:hAnsi="Arial" w:cs="Arial"/>
+                <w:b w:val="0"/>
+                <w:bCs w:val="0"/>
+                <w:color w:val="24292E"/>
+                <w:sz w:val="18"/>
+                <w:szCs w:val="18"/>
+                <w:lang w:val="en-US"/>
+              </w:rPr>
+              <w:t>, et. al.</w:t>
+            </w:r>
+          </w:p>
+          <w:p>
+            <w:pPr>
+              <w:shd w:val="clear" w:color="auto" w:fill="FFFFFF" w:themeFill="background1"/>
+              <w:spacing w:line="276" w:lineRule="auto"/>
+              <w:ind w:left="336"/>
+              <w:jc w:val="both"/>
+              <w:rPr>
+                <w:rFonts w:ascii="Arial" w:hAnsi="Arial" w:cs="Arial"/>
+                <w:b w:val="0"/>
+                <w:bCs w:val="0"/>
+                <w:i/>
+                <w:iCs/>
+                <w:color w:val="24292E"/>
+                <w:sz w:val="18"/>
+                <w:szCs w:val="18"/>
+                <w:lang w:val="en-US"/>
+              </w:rPr>
+            </w:pPr>
+            <w:r>
+              <w:rPr>
+                <w:rFonts w:ascii="Arial" w:hAnsi="Arial" w:cs="Arial"/>
+                <w:b w:val="0"/>
+                <w:bCs w:val="0"/>
+                <w:i/>
+                <w:iCs/>
+                <w:color w:val="24292E"/>
+                <w:sz w:val="18"/>
+                <w:szCs w:val="18"/>
+              </w:rPr>
+              <w:t>51</w:t>
+            </w:r>
+            <w:r>
+              <w:rPr>
+                <w:rFonts w:ascii="Arial" w:hAnsi="Arial" w:cs="Arial"/>
+                <w:b w:val="0"/>
+                <w:bCs w:val="0"/>
+                <w:i/>
+                <w:iCs/>
+                <w:color w:val="24292E"/>
+                <w:sz w:val="18"/>
+                <w:szCs w:val="18"/>
+                <w:vertAlign w:val="superscript"/>
+              </w:rPr>
+              <w:t>st</w:t>
+            </w:r>
+            <w:r>
+              <w:rPr>
+                <w:rFonts w:ascii="Arial" w:hAnsi="Arial" w:cs="Arial"/>
+                <w:b w:val="0"/>
+                <w:bCs w:val="0"/>
+                <w:i/>
+                <w:iCs/>
+                <w:color w:val="24292E"/>
+                <w:sz w:val="18"/>
+                <w:szCs w:val="18"/>
+              </w:rPr>
+              <w:t xml:space="preserve"> IEEE/ACM International Symposium on Computer Architecture</w:t>
+            </w:r>
+          </w:p>
+          <w:p>
+            <w:pPr>
+              <w:numPr>
+                <w:ilvl w:val="0"/>
+                <w:numId w:val="12"/>
+              </w:numPr>
+              <w:shd w:val="clear" w:color="auto" w:fill="FFFFFF" w:themeFill="background1"/>
+              <w:spacing w:before="120" w:line="276" w:lineRule="auto"/>
+              <w:ind w:left="346" w:hanging="274"/>
+              <w:jc w:val="both"/>
+              <w:rPr>
+                <w:rFonts w:ascii="Arial" w:hAnsi="Arial" w:cs="Arial"/>
+                <w:color w:val="1F497D" w:themeColor="text2"/>
+                <w:sz w:val="18"/>
+                <w:szCs w:val="18"/>
+              </w:rPr>
+            </w:pPr>
+            <w:r>
+              <w:rPr>
+                <w:rFonts w:ascii="Arial" w:hAnsi="Arial" w:cs="Arial"/>
+                <w:color w:val="000000" w:themeColor="text1"/>
+                <w:sz w:val="18"/>
+                <w:szCs w:val="18"/>
+              </w:rPr>
+              <w:t xml:space="preserve">[ASPLOS ‘23] </w:t>
+            </w:r>
+            <w:r>
+              <w:rPr>
+                <w:rFonts w:ascii="Arial" w:hAnsi="Arial" w:cs="Arial"/>
+                <w:color w:val="1F497D" w:themeColor="text2"/>
+                <w:sz w:val="18"/>
+                <w:szCs w:val="18"/>
+              </w:rPr>
+              <w:t xml:space="preserve">Scoped Buffered Persistency Model for GPUs  </w:t>
             </w:r>
             <w:r>
               <w:rPr>
@@ -3839,31 +3587,7 @@
                 <w:sz w:val="18"/>
                 <w:szCs w:val="18"/>
               </w:rPr>
-              <w:t xml:space="preserve">, </w:t>
-            </w:r>
-            <w:proofErr w:type="spellStart"/>
-            <w:r>
-              <w:rPr>
-                <w:rFonts w:ascii="Arial" w:hAnsi="Arial" w:cs="Arial"/>
-                <w:b w:val="0"/>
-                <w:bCs w:val="0"/>
-                <w:color w:val="24292E"/>
-                <w:sz w:val="18"/>
-                <w:szCs w:val="18"/>
-              </w:rPr>
-              <w:t>Arkaprava</w:t>
-            </w:r>
-            <w:proofErr w:type="spellEnd"/>
-            <w:r>
-              <w:rPr>
-                <w:rFonts w:ascii="Arial" w:hAnsi="Arial" w:cs="Arial"/>
-                <w:b w:val="0"/>
-                <w:bCs w:val="0"/>
-                <w:color w:val="24292E"/>
-                <w:sz w:val="18"/>
-                <w:szCs w:val="18"/>
-              </w:rPr>
-              <w:t xml:space="preserve"> Basu</w:t>
+              <w:t>, Arkaprava Basu</w:t>
             </w:r>
           </w:p>
           <w:p>
@@ -3893,7 +3617,7 @@
                 <w:sz w:val="18"/>
                 <w:szCs w:val="18"/>
               </w:rPr>
-              <w:t>27th</w:t>
+              <w:t>28th</w:t>
             </w:r>
             <w:r>
               <w:rPr>
@@ -3940,7 +3664,31 @@
                 <w:sz w:val="18"/>
                 <w:szCs w:val="18"/>
               </w:rPr>
-              <w:t xml:space="preserve">Architectural Support for Programming Languages and Operating Systems  </w:t>
+              <w:t>Architectural Support for Programming Languages and Operating Systems</w:t>
+            </w:r>
+            <w:r>
+              <w:rPr>
+                <w:rFonts w:ascii="Arial" w:hAnsi="Arial" w:cs="Arial"/>
+                <w:i/>
+                <w:iCs/>
+                <w:color w:val="24292E"/>
+                <w:sz w:val="18"/>
+                <w:szCs w:val="18"/>
+              </w:rPr>
+              <w:t xml:space="preserve"> </w:t>
+            </w:r>
+            <w:r>
+              <w:rPr>
+                <w:rFonts w:ascii="Arial" w:hAnsi="Arial" w:cs="Arial"/>
+                <w:b w:val="0"/>
+                <w:bCs w:val="0"/>
+                <w:i/>
+                <w:iCs/>
+                <w:color w:val="24292E"/>
+                <w:sz w:val="18"/>
+                <w:szCs w:val="18"/>
+              </w:rPr>
+              <w:t xml:space="preserve"> </w:t>
             </w:r>
           </w:p>
           <w:p>
@@ -3955,6 +3703,243 @@
               <w:jc w:val="both"/>
               <w:rPr>
                 <w:rFonts w:ascii="Arial" w:hAnsi="Arial" w:cs="Arial"/>
+                <w:color w:val="1F497D" w:themeColor="text2"/>
+                <w:sz w:val="18"/>
+                <w:szCs w:val="18"/>
+              </w:rPr>
+            </w:pPr>
+            <w:r>
+              <w:rPr>
+                <w:rFonts w:ascii="Arial" w:hAnsi="Arial" w:cs="Arial"/>
+                <w:color w:val="000000" w:themeColor="text1"/>
+                <w:sz w:val="18"/>
+                <w:szCs w:val="18"/>
+              </w:rPr>
+              <w:t>[ASPLOS ‘22]</w:t>
+            </w:r>
+            <w:r>
+              <w:rPr>
+                <w:rFonts w:ascii="Arial" w:hAnsi="Arial" w:cs="Arial"/>
+                <w:color w:val="1F497D" w:themeColor="text2"/>
+                <w:sz w:val="18"/>
+                <w:szCs w:val="18"/>
+              </w:rPr>
+              <w:t xml:space="preserve"> </w:t>
+            </w:r>
+            <w:bookmarkStart w:id="1" w:name="OLE_LINK1"/>
+            <w:r>
+              <w:rPr>
+                <w:rFonts w:ascii="Arial" w:hAnsi="Arial" w:cs="Arial"/>
+                <w:color w:val="1F497D" w:themeColor="text2"/>
+                <w:sz w:val="18"/>
+                <w:szCs w:val="18"/>
+              </w:rPr>
+              <w:t>GPM: Leveraging Persistent Memory from a GPU</w:t>
+            </w:r>
+            <w:bookmarkEnd w:id="1"/>
+            <w:r>
+              <w:rPr>
+                <w:rFonts w:ascii="Arial" w:hAnsi="Arial" w:cs="Arial"/>
+                <w:color w:val="1F497D" w:themeColor="text2"/>
+                <w:sz w:val="18"/>
+                <w:szCs w:val="18"/>
+              </w:rPr>
+              <w:t xml:space="preserve">  </w:t>
+            </w:r>
+            <w:r>
+              <w:rPr>
+                <w:rFonts w:ascii="Arial" w:hAnsi="Arial" w:cs="Arial"/>
+                <w:b w:val="0"/>
+                <w:bCs w:val="0"/>
+                <w:color w:val="24292E"/>
+                <w:sz w:val="18"/>
+                <w:szCs w:val="18"/>
+              </w:rPr>
+              <w:t>[</w:t>
+            </w:r>
+            <w:hyperlink r:id="rId25" w:history="1">
+              <w:r>
+                <w:rPr>
+                  <w:rStyle w:val="Hyperlink"/>
+                  <w:rFonts w:ascii="Arial" w:hAnsi="Arial" w:cs="Arial"/>
+                  <w:b w:val="0"/>
+                  <w:bCs w:val="0"/>
+                  <w:sz w:val="18"/>
+                  <w:szCs w:val="18"/>
+                </w:rPr>
+                <w:t>Paper</w:t>
+              </w:r>
+            </w:hyperlink>
+            <w:r>
+              <w:rPr>
+                <w:rFonts w:ascii="Arial" w:hAnsi="Arial" w:cs="Arial"/>
+                <w:b w:val="0"/>
+                <w:bCs w:val="0"/>
+                <w:color w:val="24292E"/>
+                <w:sz w:val="18"/>
+                <w:szCs w:val="18"/>
+              </w:rPr>
+              <w:t>]  [</w:t>
+            </w:r>
+            <w:hyperlink r:id="rId26" w:history="1">
+              <w:r>
+                <w:rPr>
+                  <w:rStyle w:val="Hyperlink"/>
+                  <w:rFonts w:ascii="Arial" w:hAnsi="Arial" w:cs="Arial"/>
+                  <w:b w:val="0"/>
+                  <w:bCs w:val="0"/>
+                  <w:sz w:val="18"/>
+                  <w:szCs w:val="18"/>
+                </w:rPr>
+                <w:t>Video</w:t>
+              </w:r>
+            </w:hyperlink>
+            <w:r>
+              <w:rPr>
+                <w:rFonts w:ascii="Arial" w:hAnsi="Arial" w:cs="Arial"/>
+                <w:b w:val="0"/>
+                <w:bCs w:val="0"/>
+                <w:color w:val="24292E"/>
+                <w:sz w:val="18"/>
+                <w:szCs w:val="18"/>
+              </w:rPr>
+              <w:t>]</w:t>
+            </w:r>
+          </w:p>
+          <w:p>
+            <w:pPr>
+              <w:shd w:val="clear" w:color="auto" w:fill="FFFFFF" w:themeFill="background1"/>
+              <w:spacing w:line="276" w:lineRule="auto"/>
+              <w:ind w:left="336"/>
+              <w:jc w:val="both"/>
+              <w:rPr>
+                <w:rFonts w:ascii="Arial" w:hAnsi="Arial" w:cs="Arial"/>
+                <w:color w:val="24292E"/>
+                <w:sz w:val="18"/>
+                <w:szCs w:val="18"/>
+              </w:rPr>
+            </w:pPr>
+            <w:r>
+              <w:rPr>
+                <w:rFonts w:ascii="Arial" w:hAnsi="Arial" w:cs="Arial"/>
+                <w:b w:val="0"/>
+                <w:bCs w:val="0"/>
+                <w:color w:val="24292E"/>
+                <w:sz w:val="18"/>
+                <w:szCs w:val="18"/>
+              </w:rPr>
+              <w:t>Shweta Pandey*,</w:t>
+            </w:r>
+            <w:r>
+              <w:rPr>
+                <w:rFonts w:ascii="Arial" w:hAnsi="Arial" w:cs="Arial"/>
+                <w:color w:val="24292E"/>
+                <w:sz w:val="18"/>
+                <w:szCs w:val="18"/>
+              </w:rPr>
+              <w:t xml:space="preserve"> Aditya K Kamath*</w:t>
+            </w:r>
+            <w:r>
+              <w:rPr>
+                <w:rFonts w:ascii="Arial" w:hAnsi="Arial" w:cs="Arial"/>
+                <w:b w:val="0"/>
+                <w:bCs w:val="0"/>
+                <w:color w:val="24292E"/>
+                <w:sz w:val="18"/>
+                <w:szCs w:val="18"/>
+              </w:rPr>
+              <w:t>, Arkaprava Basu</w:t>
+            </w:r>
+          </w:p>
+          <w:p>
+            <w:pPr>
+              <w:shd w:val="clear" w:color="auto" w:fill="FFFFFF" w:themeFill="background1"/>
+              <w:spacing w:line="276" w:lineRule="auto"/>
+              <w:ind w:left="336"/>
+              <w:jc w:val="both"/>
+              <w:rPr>
+                <w:rFonts w:ascii="Arial" w:hAnsi="Arial" w:cs="Arial"/>
+                <w:b w:val="0"/>
+                <w:bCs w:val="0"/>
+                <w:i/>
+                <w:iCs/>
+                <w:color w:val="24292E"/>
+                <w:sz w:val="18"/>
+                <w:szCs w:val="18"/>
+              </w:rPr>
+            </w:pPr>
+            <w:r>
+              <w:rPr>
+                <w:rFonts w:ascii="Arial" w:hAnsi="Arial" w:cs="Arial"/>
+                <w:b w:val="0"/>
+                <w:bCs w:val="0"/>
+                <w:i/>
+                <w:iCs/>
+                <w:sz w:val="18"/>
+                <w:szCs w:val="18"/>
+              </w:rPr>
+              <w:t>27th</w:t>
+            </w:r>
+            <w:r>
+              <w:rPr>
+                <w:rFonts w:ascii="Arial" w:hAnsi="Arial" w:cs="Arial"/>
+                <w:i/>
+                <w:iCs/>
+                <w:sz w:val="18"/>
+                <w:szCs w:val="18"/>
+              </w:rPr>
+              <w:t xml:space="preserve"> </w:t>
+            </w:r>
+            <w:r>
+              <w:rPr>
+                <w:rFonts w:ascii="Arial" w:hAnsi="Arial" w:cs="Arial"/>
+                <w:b w:val="0"/>
+                <w:bCs w:val="0"/>
+                <w:i/>
+                <w:iCs/>
+                <w:color w:val="24292E"/>
+                <w:sz w:val="18"/>
+                <w:szCs w:val="18"/>
+              </w:rPr>
+              <w:t>ACM International Conference on</w:t>
+            </w:r>
+            <w:r>
+              <w:rPr>
+                <w:rFonts w:ascii="Arial" w:hAnsi="Arial" w:cs="Arial"/>
+                <w:i/>
+                <w:iCs/>
+                <w:color w:val="24292E"/>
+                <w:sz w:val="18"/>
+                <w:szCs w:val="18"/>
+              </w:rPr>
+              <w:t xml:space="preserve"> </w:t>
+            </w:r>
+            <w:r>
+              <w:rPr>
+                <w:rFonts w:ascii="Arial" w:hAnsi="Arial" w:cs="Arial"/>
+                <w:b w:val="0"/>
+                <w:bCs w:val="0"/>
+                <w:i/>
+                <w:iCs/>
+                <w:color w:val="24292E"/>
+                <w:sz w:val="18"/>
+                <w:szCs w:val="18"/>
+              </w:rPr>
+              <w:t xml:space="preserve">Architectural Support for Programming Languages and Operating Systems  </w:t>
+            </w:r>
+          </w:p>
+          <w:p>
+            <w:pPr>
+              <w:numPr>
+                <w:ilvl w:val="0"/>
+                <w:numId w:val="12"/>
+              </w:numPr>
+              <w:shd w:val="clear" w:color="auto" w:fill="FFFFFF" w:themeFill="background1"/>
+              <w:spacing w:before="120" w:line="276" w:lineRule="auto"/>
+              <w:ind w:left="346" w:hanging="274"/>
+              <w:jc w:val="both"/>
+              <w:rPr>
+                <w:rFonts w:ascii="Arial" w:hAnsi="Arial" w:cs="Arial"/>
                 <w:color w:val="24292E"/>
                 <w:sz w:val="18"/>
                 <w:szCs w:val="18"/>
@@ -4022,7 +4007,7 @@
               </w:rPr>
               <w:t xml:space="preserve"> </w:t>
             </w:r>
-            <w:hyperlink r:id="rId25">
+            <w:hyperlink r:id="rId27">
               <w:r>
                 <w:rPr>
                   <w:rStyle w:val="Hyperlink"/>
@@ -4077,262 +4062,6 @@
                 <w:b w:val="0"/>
                 <w:bCs w:val="0"/>
                 <w:color w:val="C9D1D9"/>
-                <w:sz w:val="18"/>
-                <w:szCs w:val="18"/>
-              </w:rPr>
-              <w:t> </w:t>
-            </w:r>
-            <w:hyperlink r:id="rId26">
-              <w:r>
-                <w:rPr>
-                  <w:rStyle w:val="Hyperlink"/>
-                  <w:rFonts w:ascii="Arial" w:hAnsi="Arial" w:cs="Arial"/>
-                  <w:b w:val="0"/>
-                  <w:bCs w:val="0"/>
-                  <w:color w:val="auto"/>
-                  <w:sz w:val="18"/>
-                  <w:szCs w:val="18"/>
-                  <w:u w:val="none"/>
-                </w:rPr>
-                <w:t>[</w:t>
-              </w:r>
-              <w:r>
-                <w:rPr>
-                  <w:rStyle w:val="Hyperlink"/>
-                  <w:rFonts w:ascii="Arial" w:hAnsi="Arial" w:cs="Arial"/>
-                  <w:b w:val="0"/>
-                  <w:bCs w:val="0"/>
-                  <w:sz w:val="18"/>
-                  <w:szCs w:val="18"/>
-                </w:rPr>
-                <w:t>Video</w:t>
-              </w:r>
-              <w:r>
-                <w:rPr>
-                  <w:rStyle w:val="Hyperlink"/>
-                  <w:rFonts w:ascii="Arial" w:hAnsi="Arial" w:cs="Arial"/>
-                  <w:b w:val="0"/>
-                  <w:bCs w:val="0"/>
-                  <w:color w:val="auto"/>
-                  <w:sz w:val="18"/>
-                  <w:szCs w:val="18"/>
-                  <w:u w:val="none"/>
-                </w:rPr>
-                <w:t>]</w:t>
-              </w:r>
-            </w:hyperlink>
-          </w:p>
-          <w:p>
-            <w:pPr>
-              <w:shd w:val="clear" w:color="auto" w:fill="FFFFFF" w:themeFill="background1"/>
-              <w:spacing w:line="276" w:lineRule="auto"/>
-              <w:ind w:left="336"/>
-              <w:jc w:val="both"/>
-              <w:rPr>
-                <w:rFonts w:ascii="Arial" w:hAnsi="Arial" w:cs="Arial"/>
-                <w:sz w:val="18"/>
-                <w:szCs w:val="18"/>
-              </w:rPr>
-            </w:pPr>
-            <w:r>
-              <w:rPr>
-                <w:rFonts w:ascii="Arial" w:hAnsi="Arial" w:cs="Arial"/>
-                <w:color w:val="24292E"/>
-                <w:sz w:val="18"/>
-                <w:szCs w:val="18"/>
-              </w:rPr>
-              <w:t>Aditya K Kamath</w:t>
-            </w:r>
-            <w:r>
-              <w:rPr>
-                <w:rFonts w:ascii="Arial" w:hAnsi="Arial" w:cs="Arial"/>
-                <w:sz w:val="18"/>
-                <w:szCs w:val="18"/>
-              </w:rPr>
-              <w:t xml:space="preserve"> </w:t>
-            </w:r>
-            <w:r>
-              <w:rPr>
-                <w:rFonts w:ascii="Arial" w:hAnsi="Arial" w:cs="Arial"/>
-                <w:b w:val="0"/>
-                <w:bCs w:val="0"/>
-                <w:sz w:val="18"/>
-                <w:szCs w:val="18"/>
-              </w:rPr>
-              <w:t xml:space="preserve">and </w:t>
-            </w:r>
-            <w:proofErr w:type="spellStart"/>
-            <w:r>
-              <w:rPr>
-                <w:rFonts w:ascii="Arial" w:hAnsi="Arial" w:cs="Arial"/>
-                <w:b w:val="0"/>
-                <w:bCs w:val="0"/>
-                <w:sz w:val="18"/>
-                <w:szCs w:val="18"/>
-              </w:rPr>
-              <w:t>Arkaprava</w:t>
-            </w:r>
-            <w:proofErr w:type="spellEnd"/>
-            <w:r>
-              <w:rPr>
-                <w:rFonts w:ascii="Arial" w:hAnsi="Arial" w:cs="Arial"/>
-                <w:b w:val="0"/>
-                <w:bCs w:val="0"/>
-                <w:sz w:val="18"/>
-                <w:szCs w:val="18"/>
-              </w:rPr>
-              <w:t xml:space="preserve"> Basu</w:t>
-            </w:r>
-          </w:p>
-          <w:p>
-            <w:pPr>
-              <w:shd w:val="clear" w:color="auto" w:fill="FFFFFF" w:themeFill="background1"/>
-              <w:spacing w:line="276" w:lineRule="auto"/>
-              <w:ind w:left="336"/>
-              <w:jc w:val="both"/>
-              <w:rPr>
-                <w:rFonts w:ascii="Arial" w:hAnsi="Arial" w:cs="Arial"/>
-                <w:b w:val="0"/>
-                <w:bCs w:val="0"/>
-                <w:color w:val="24292E"/>
-                <w:sz w:val="18"/>
-                <w:szCs w:val="18"/>
-              </w:rPr>
-            </w:pPr>
-            <w:r>
-              <w:rPr>
-                <w:rStyle w:val="Emphasis"/>
-                <w:rFonts w:ascii="Arial" w:hAnsi="Arial" w:cs="Arial"/>
-                <w:b w:val="0"/>
-                <w:bCs w:val="0"/>
-                <w:sz w:val="18"/>
-                <w:szCs w:val="18"/>
-              </w:rPr>
-              <w:t>ACM SIGOPS 28th Symposium on Operating Systems Principles</w:t>
-            </w:r>
-          </w:p>
-          <w:p>
-            <w:pPr>
-              <w:numPr>
-                <w:ilvl w:val="0"/>
-                <w:numId w:val="12"/>
-              </w:numPr>
-              <w:shd w:val="clear" w:color="auto" w:fill="FFFFFF" w:themeFill="background1"/>
-              <w:spacing w:before="120" w:line="276" w:lineRule="auto"/>
-              <w:ind w:left="346" w:hanging="274"/>
-              <w:jc w:val="both"/>
-              <w:rPr>
-                <w:b w:val="0"/>
-                <w:bCs w:val="0"/>
-                <w:color w:val="1F497D" w:themeColor="text2"/>
-                <w:sz w:val="24"/>
-                <w:szCs w:val="24"/>
-              </w:rPr>
-            </w:pPr>
-            <w:r>
-              <w:rPr>
-                <w:rStyle w:val="Strong"/>
-                <w:rFonts w:ascii="Arial" w:hAnsi="Arial" w:cs="Arial"/>
-                <w:b/>
-                <w:bCs/>
-                <w:color w:val="24292E"/>
-                <w:sz w:val="18"/>
-                <w:szCs w:val="18"/>
-              </w:rPr>
-              <w:t>[ISCA ‘20]</w:t>
-            </w:r>
-            <w:r>
-              <w:rPr>
-                <w:rStyle w:val="Strong"/>
-                <w:rFonts w:ascii="Arial" w:hAnsi="Arial" w:cs="Arial"/>
-                <w:color w:val="24292E"/>
-                <w:sz w:val="18"/>
-                <w:szCs w:val="18"/>
-              </w:rPr>
-              <w:t xml:space="preserve"> </w:t>
-            </w:r>
-            <w:proofErr w:type="spellStart"/>
-            <w:r>
-              <w:rPr>
-                <w:rStyle w:val="Strong"/>
-                <w:rFonts w:ascii="Arial" w:hAnsi="Arial" w:cs="Arial"/>
-                <w:b/>
-                <w:bCs/>
-                <w:color w:val="1F497D" w:themeColor="text2"/>
-                <w:sz w:val="18"/>
-                <w:szCs w:val="18"/>
-              </w:rPr>
-              <w:t>ScoRD</w:t>
-            </w:r>
-            <w:proofErr w:type="spellEnd"/>
-            <w:r>
-              <w:rPr>
-                <w:rStyle w:val="Strong"/>
-                <w:rFonts w:ascii="Arial" w:hAnsi="Arial" w:cs="Arial"/>
-                <w:b/>
-                <w:bCs/>
-                <w:color w:val="1F497D" w:themeColor="text2"/>
-                <w:sz w:val="18"/>
-                <w:szCs w:val="18"/>
-              </w:rPr>
-              <w:t xml:space="preserve">: A Scoped Race Detector for GPUs  </w:t>
-            </w:r>
-            <w:hyperlink r:id="rId27">
-              <w:r>
-                <w:rPr>
-                  <w:rStyle w:val="Hyperlink"/>
-                  <w:rFonts w:ascii="Arial" w:hAnsi="Arial" w:cs="Arial"/>
-                  <w:b w:val="0"/>
-                  <w:bCs w:val="0"/>
-                  <w:color w:val="auto"/>
-                  <w:sz w:val="18"/>
-                  <w:szCs w:val="18"/>
-                  <w:u w:val="none"/>
-                </w:rPr>
-                <w:t>[</w:t>
-              </w:r>
-              <w:r>
-                <w:rPr>
-                  <w:rStyle w:val="Hyperlink"/>
-                  <w:rFonts w:ascii="Arial" w:hAnsi="Arial" w:cs="Arial"/>
-                  <w:b w:val="0"/>
-                  <w:bCs w:val="0"/>
-                  <w:sz w:val="18"/>
-                  <w:szCs w:val="18"/>
-                </w:rPr>
-                <w:t>Paper</w:t>
-              </w:r>
-              <w:r>
-                <w:rPr>
-                  <w:rStyle w:val="Hyperlink"/>
-                  <w:rFonts w:ascii="Arial" w:hAnsi="Arial" w:cs="Arial"/>
-                  <w:b w:val="0"/>
-                  <w:bCs w:val="0"/>
-                  <w:color w:val="000000" w:themeColor="text1"/>
-                  <w:sz w:val="18"/>
-                  <w:szCs w:val="18"/>
-                  <w:u w:val="none"/>
-                </w:rPr>
-                <w:t>]</w:t>
-              </w:r>
-            </w:hyperlink>
-            <w:r>
-              <w:rPr>
-                <w:rStyle w:val="Hyperlink"/>
-                <w:rFonts w:ascii="Arial" w:hAnsi="Arial" w:cs="Arial"/>
-                <w:color w:val="000000" w:themeColor="text1"/>
-                <w:sz w:val="18"/>
-                <w:szCs w:val="18"/>
-                <w:u w:val="none"/>
-              </w:rPr>
-              <w:t xml:space="preserve"> </w:t>
-            </w:r>
-            <w:r>
-              <w:rPr>
-                <w:rFonts w:ascii="Arial" w:hAnsi="Arial" w:cs="Arial"/>
-                <w:b w:val="0"/>
-                <w:bCs w:val="0"/>
-                <w:color w:val="24292E"/>
                 <w:sz w:val="18"/>
                 <w:szCs w:val="18"/>
               </w:rPr>
@@ -4382,6 +4111,240 @@
             <w:pPr>
               <w:shd w:val="clear" w:color="auto" w:fill="FFFFFF" w:themeFill="background1"/>
               <w:spacing w:line="276" w:lineRule="auto"/>
+              <w:ind w:left="336"/>
+              <w:jc w:val="both"/>
+              <w:rPr>
+                <w:rFonts w:ascii="Arial" w:hAnsi="Arial" w:cs="Arial"/>
+                <w:sz w:val="18"/>
+                <w:szCs w:val="18"/>
+              </w:rPr>
+            </w:pPr>
+            <w:r>
+              <w:rPr>
+                <w:rFonts w:ascii="Arial" w:hAnsi="Arial" w:cs="Arial"/>
+                <w:color w:val="24292E"/>
+                <w:sz w:val="18"/>
+                <w:szCs w:val="18"/>
+              </w:rPr>
+              <w:t>Aditya K Kamath</w:t>
+            </w:r>
+            <w:r>
+              <w:rPr>
+                <w:rFonts w:ascii="Arial" w:hAnsi="Arial" w:cs="Arial"/>
+                <w:sz w:val="18"/>
+                <w:szCs w:val="18"/>
+              </w:rPr>
+              <w:t xml:space="preserve"> </w:t>
+            </w:r>
+            <w:r>
+              <w:rPr>
+                <w:rFonts w:ascii="Arial" w:hAnsi="Arial" w:cs="Arial"/>
+                <w:b w:val="0"/>
+                <w:bCs w:val="0"/>
+                <w:sz w:val="18"/>
+                <w:szCs w:val="18"/>
+              </w:rPr>
+              <w:t>and Arkaprava Basu</w:t>
+            </w:r>
+          </w:p>
+          <w:p>
+            <w:pPr>
+              <w:shd w:val="clear" w:color="auto" w:fill="FFFFFF" w:themeFill="background1"/>
+              <w:spacing w:line="276" w:lineRule="auto"/>
+              <w:ind w:left="336"/>
+              <w:jc w:val="both"/>
+              <w:rPr>
+                <w:rFonts w:ascii="Arial" w:hAnsi="Arial" w:cs="Arial"/>
+                <w:b w:val="0"/>
+                <w:bCs w:val="0"/>
+                <w:color w:val="24292E"/>
+                <w:sz w:val="18"/>
+                <w:szCs w:val="18"/>
+              </w:rPr>
+            </w:pPr>
+            <w:r>
+              <w:rPr>
+                <w:rStyle w:val="Emphasis"/>
+                <w:rFonts w:ascii="Arial" w:hAnsi="Arial" w:cs="Arial"/>
+                <w:b w:val="0"/>
+                <w:bCs w:val="0"/>
+                <w:sz w:val="18"/>
+                <w:szCs w:val="18"/>
+              </w:rPr>
+              <w:t>ACM SIGOPS 28th Symposium on Operating Systems Principles</w:t>
+            </w:r>
+          </w:p>
+          <w:p>
+            <w:pPr>
+              <w:numPr>
+                <w:ilvl w:val="0"/>
+                <w:numId w:val="12"/>
+              </w:numPr>
+              <w:shd w:val="clear" w:color="auto" w:fill="FFFFFF" w:themeFill="background1"/>
+              <w:spacing w:before="120" w:line="276" w:lineRule="auto"/>
+              <w:ind w:left="346" w:hanging="274"/>
+              <w:jc w:val="both"/>
+              <w:rPr>
+                <w:b w:val="0"/>
+                <w:bCs w:val="0"/>
+                <w:color w:val="1F497D" w:themeColor="text2"/>
+                <w:sz w:val="24"/>
+                <w:szCs w:val="24"/>
+              </w:rPr>
+            </w:pPr>
+            <w:r>
+              <w:rPr>
+                <w:rStyle w:val="Strong"/>
+                <w:rFonts w:ascii="Arial" w:hAnsi="Arial" w:cs="Arial"/>
+                <w:b/>
+                <w:bCs/>
+                <w:color w:val="24292E"/>
+                <w:sz w:val="18"/>
+                <w:szCs w:val="18"/>
+              </w:rPr>
+              <w:t>[ISCA ‘20]</w:t>
+            </w:r>
+            <w:r>
+              <w:rPr>
+                <w:rStyle w:val="Strong"/>
+                <w:rFonts w:ascii="Arial" w:hAnsi="Arial" w:cs="Arial"/>
+                <w:color w:val="24292E"/>
+                <w:sz w:val="18"/>
+                <w:szCs w:val="18"/>
+              </w:rPr>
+              <w:t xml:space="preserve"> </w:t>
+            </w:r>
+            <w:proofErr w:type="spellStart"/>
+            <w:r>
+              <w:rPr>
+                <w:rStyle w:val="Strong"/>
+                <w:rFonts w:ascii="Arial" w:hAnsi="Arial" w:cs="Arial"/>
+                <w:b/>
+                <w:bCs/>
+                <w:color w:val="1F497D" w:themeColor="text2"/>
+                <w:sz w:val="18"/>
+                <w:szCs w:val="18"/>
+              </w:rPr>
+              <w:t>ScoRD</w:t>
+            </w:r>
+            <w:proofErr w:type="spellEnd"/>
+            <w:r>
+              <w:rPr>
+                <w:rStyle w:val="Strong"/>
+                <w:rFonts w:ascii="Arial" w:hAnsi="Arial" w:cs="Arial"/>
+                <w:b/>
+                <w:bCs/>
+                <w:color w:val="1F497D" w:themeColor="text2"/>
+                <w:sz w:val="18"/>
+                <w:szCs w:val="18"/>
+              </w:rPr>
+              <w:t xml:space="preserve">: A Scoped Race Detector for GPUs  </w:t>
+            </w:r>
+            <w:hyperlink r:id="rId29">
+              <w:r>
+                <w:rPr>
+                  <w:rStyle w:val="Hyperlink"/>
+                  <w:rFonts w:ascii="Arial" w:hAnsi="Arial" w:cs="Arial"/>
+                  <w:b w:val="0"/>
+                  <w:bCs w:val="0"/>
+                  <w:color w:val="auto"/>
+                  <w:sz w:val="18"/>
+                  <w:szCs w:val="18"/>
+                  <w:u w:val="none"/>
+                </w:rPr>
+                <w:t>[</w:t>
+              </w:r>
+              <w:r>
+                <w:rPr>
+                  <w:rStyle w:val="Hyperlink"/>
+                  <w:rFonts w:ascii="Arial" w:hAnsi="Arial" w:cs="Arial"/>
+                  <w:b w:val="0"/>
+                  <w:bCs w:val="0"/>
+                  <w:sz w:val="18"/>
+                  <w:szCs w:val="18"/>
+                </w:rPr>
+                <w:t>Paper</w:t>
+              </w:r>
+              <w:r>
+                <w:rPr>
+                  <w:rStyle w:val="Hyperlink"/>
+                  <w:rFonts w:ascii="Arial" w:hAnsi="Arial" w:cs="Arial"/>
+                  <w:b w:val="0"/>
+                  <w:bCs w:val="0"/>
+                  <w:color w:val="000000" w:themeColor="text1"/>
+                  <w:sz w:val="18"/>
+                  <w:szCs w:val="18"/>
+                  <w:u w:val="none"/>
+                </w:rPr>
+                <w:t>]</w:t>
+              </w:r>
+            </w:hyperlink>
+            <w:r>
+              <w:rPr>
+                <w:rStyle w:val="Hyperlink"/>
+                <w:rFonts w:ascii="Arial" w:hAnsi="Arial" w:cs="Arial"/>
+                <w:color w:val="000000" w:themeColor="text1"/>
+                <w:sz w:val="18"/>
+                <w:szCs w:val="18"/>
+                <w:u w:val="none"/>
+              </w:rPr>
+              <w:t xml:space="preserve"> </w:t>
+            </w:r>
+            <w:r>
+              <w:rPr>
+                <w:rFonts w:ascii="Arial" w:hAnsi="Arial" w:cs="Arial"/>
+                <w:b w:val="0"/>
+                <w:bCs w:val="0"/>
+                <w:color w:val="24292E"/>
+                <w:sz w:val="18"/>
+                <w:szCs w:val="18"/>
+              </w:rPr>
+              <w:t> </w:t>
+            </w:r>
+            <w:hyperlink r:id="rId30">
+              <w:r>
+                <w:rPr>
+                  <w:rStyle w:val="Hyperlink"/>
+                  <w:rFonts w:ascii="Arial" w:hAnsi="Arial" w:cs="Arial"/>
+                  <w:b w:val="0"/>
+                  <w:bCs w:val="0"/>
+                  <w:color w:val="auto"/>
+                  <w:sz w:val="18"/>
+                  <w:szCs w:val="18"/>
+                  <w:u w:val="none"/>
+                </w:rPr>
+                <w:t>[</w:t>
+              </w:r>
+              <w:r>
+                <w:rPr>
+                  <w:rStyle w:val="Hyperlink"/>
+                  <w:rFonts w:ascii="Arial" w:hAnsi="Arial" w:cs="Arial"/>
+                  <w:b w:val="0"/>
+                  <w:bCs w:val="0"/>
+                  <w:sz w:val="18"/>
+                  <w:szCs w:val="18"/>
+                </w:rPr>
+                <w:t>Video</w:t>
+              </w:r>
+              <w:r>
+                <w:rPr>
+                  <w:rStyle w:val="Hyperlink"/>
+                  <w:rFonts w:ascii="Arial" w:hAnsi="Arial" w:cs="Arial"/>
+                  <w:b w:val="0"/>
+                  <w:bCs w:val="0"/>
+                  <w:color w:val="auto"/>
+                  <w:sz w:val="18"/>
+                  <w:szCs w:val="18"/>
+                  <w:u w:val="none"/>
+                </w:rPr>
+                <w:t>]</w:t>
+              </w:r>
+            </w:hyperlink>
+          </w:p>
+          <w:p>
+            <w:pPr>
+              <w:shd w:val="clear" w:color="auto" w:fill="FFFFFF" w:themeFill="background1"/>
+              <w:spacing w:line="276" w:lineRule="auto"/>
               <w:ind w:left="346"/>
               <w:jc w:val="both"/>
               <w:rPr>
@@ -4409,31 +4372,7 @@
                 <w:sz w:val="18"/>
                 <w:szCs w:val="18"/>
               </w:rPr>
-              <w:t xml:space="preserve">, Alvin A George*, </w:t>
-            </w:r>
-            <w:proofErr w:type="spellStart"/>
-            <w:r>
-              <w:rPr>
-                <w:rFonts w:ascii="Arial" w:hAnsi="Arial" w:cs="Arial"/>
-                <w:b w:val="0"/>
-                <w:bCs w:val="0"/>
-                <w:color w:val="24292E"/>
-                <w:sz w:val="18"/>
-                <w:szCs w:val="18"/>
-              </w:rPr>
-              <w:t>Arkaprava</w:t>
-            </w:r>
-            <w:proofErr w:type="spellEnd"/>
-            <w:r>
-              <w:rPr>
-                <w:rFonts w:ascii="Arial" w:hAnsi="Arial" w:cs="Arial"/>
-                <w:b w:val="0"/>
-                <w:bCs w:val="0"/>
-                <w:color w:val="24292E"/>
-                <w:sz w:val="18"/>
-                <w:szCs w:val="18"/>
-              </w:rPr>
-              <w:t xml:space="preserve"> Basu</w:t>
+              <w:t>, Alvin A George*, Arkaprava Basu</w:t>
             </w:r>
           </w:p>
           <w:p>
@@ -4656,7 +4595,7 @@
                 <w:u w:val="single"/>
               </w:rPr>
             </w:pPr>
-            <w:hyperlink r:id="rId29" w:history="1">
+            <w:hyperlink r:id="rId31" w:history="1">
               <w:r>
                 <w:rPr>
                   <w:rStyle w:val="Hyperlink"/>
@@ -4826,7 +4765,7 @@
                 <w:u w:val="single"/>
               </w:rPr>
             </w:pPr>
-            <w:hyperlink r:id="rId30" w:history="1">
+            <w:hyperlink r:id="rId32" w:history="1">
               <w:r>
                 <w:rPr>
                   <w:rStyle w:val="Hyperlink"/>
@@ -6272,6 +6211,79 @@
 
 <file path=word/numbering.xml><?xml version="1.0" encoding="utf-8"?>
 <w:numbering xmlns:wpc="http://schemas.microsoft.com/office/word/2010/wordprocessingCanvas" xmlns:cx="http://schemas.microsoft.com/office/drawing/2014/chartex" xmlns:cx1="http://schemas.microsoft.com/office/drawing/2015/9/8/chartex" xmlns:cx2="http://schemas.microsoft.com/office/drawing/2015/10/21/chartex" xmlns:cx3="http://schemas.microsoft.com/office/drawing/2016/5/9/chartex" xmlns:cx4="http://schemas.microsoft.com/office/drawing/2016/5/10/chartex" xmlns:cx5="http://schemas.microsoft.com/office/drawing/2016/5/11/chartex" xmlns:cx6="http://schemas.microsoft.com/office/drawing/2016/5/12/chartex" xmlns:cx7="http://schemas.microsoft.com/office/drawing/2016/5/13/chartex" xmlns:cx8="http://schemas.microsoft.com/office/drawing/2016/5/14/chartex" xmlns:mc="http://schemas.openxmlformats.org/markup-compatibility/2006" xmlns:aink="http://schemas.microsoft.com/office/drawing/2016/ink" xmlns:am3d="http://schemas.microsoft.com/office/drawing/2017/model3d" xmlns:o="urn:schemas-microsoft-com:office:office" xmlns:oel="http://schemas.microsoft.com/office/2019/extlst" xmlns:r="http://schemas.openxmlformats.org/officeDocument/2006/relationships" xmlns:m="http://schemas.openxmlformats.org/officeDocument/2006/math" xmlns:v="urn:schemas-microsoft-com:vml" xmlns:wp14="http://schemas.microsoft.com/office/word/2010/wordprocessingDrawing" xmlns:wp="http://schemas.openxmlformats.org/drawingml/2006/wordprocessingDrawing" xmlns:w10="urn:schemas-microsoft-com:office:word" xmlns:w="http://schemas.openxmlformats.org/wordprocessingml/2006/main" xmlns:w14="http://schemas.microsoft.com/office/word/2010/wordml" xmlns:w15="http://schemas.microsoft.com/office/word/2012/wordml" xmlns:w16cex="http://schemas.microsoft.com/office/word/2018/wordml/cex" xmlns:w16cid="http://schemas.microsoft.com/office/word/2016/wordml/cid" xmlns:w16="http://schemas.microsoft.com/office/word/2018/wordml" xmlns:w16du="http://schemas.microsoft.com/office/word/2023/wordml/word16du" xmlns:w16sdtdh="http://schemas.microsoft.com/office/word/2020/wordml/sdtdatahash" xmlns:w16sdtfl="http://schemas.microsoft.com/office/word/2024/wordml/sdtformatlock" xmlns:w16se="http://schemas.microsoft.com/office/word/2015/wordml/symex" xmlns:wpg="http://schemas.microsoft.com/office/word/2010/wordprocessingGroup" xmlns:wpi="http://schemas.microsoft.com/office/word/2010/wordprocessingInk" xmlns:wne="http://schemas.microsoft.com/office/word/2006/wordml" xmlns:wps="http://schemas.microsoft.com/office/word/2010/wordprocessingShape" mc:Ignorable="w14 w15 w16se w16cid w16 w16cex w16sdtdh w16sdtfl w16du wp14">
+  <w:numPicBullet w:numPicBulletId="0">
+    <mc:AlternateContent>
+      <mc:Choice Requires="v">
+        <w:pict>
+          <v:shapetype w14:anchorId="4B4F1F90" id="_x0000_t75" coordsize="21600,21600" o:spt="75" o:preferrelative="t" path="m@4@5l@4@11@9@11@9@5xe" filled="f" stroked="f">
+            <v:stroke joinstyle="miter"/>
+            <v:formulas>
+              <v:f eqn="if lineDrawn pixelLineWidth 0"/>
+              <v:f eqn="sum @0 1 0"/>
+              <v:f eqn="sum 0 0 @1"/>
+              <v:f eqn="prod @2 1 2"/>
+              <v:f eqn="prod @3 21600 pixelWidth"/>
+              <v:f eqn="prod @3 21600 pixelHeight"/>
+              <v:f eqn="sum @0 0 1"/>
+              <v:f eqn="prod @6 1 2"/>
+              <v:f eqn="prod @7 21600 pixelWidth"/>
+              <v:f eqn="sum @8 21600 0"/>
+              <v:f eqn="prod @7 21600 pixelHeight"/>
+              <v:f eqn="sum @10 21600 0"/>
+            </v:formulas>
+            <v:path o:extrusionok="f" gradientshapeok="t" o:connecttype="rect"/>
+            <o:lock v:ext="edit" aspectratio="t"/>
+          </v:shapetype>
+          <v:shape id="Graphic 1" o:spid="_x0000_i1025" type="#_x0000_t75" alt="Trophy with solid fill" style="width:9.8pt;height:10pt;visibility:visible">
+            <v:imagedata r:id="rId1" o:title="" cropright="-5825f"/>
+          </v:shape>
+        </w:pict>
+      </mc:Choice>
+      <mc:Fallback>
+        <w:drawing>
+          <wp:inline distT="0" distB="0" distL="0" distR="0" wp14:anchorId="66B8B53B" wp14:editId="570D8BF9">
+            <wp:extent cx="124460" cy="124460"/>
+            <wp:effectExtent l="0" t="0" r="2540" b="2540"/>
+            <wp:docPr id="1261099885" name="Graphic 1" descr="Trophy with solid fill"/>
+            <wp:cNvGraphicFramePr>
+              <a:graphicFrameLocks xmlns:a="http://schemas.openxmlformats.org/drawingml/2006/main" noChangeAspect="1"/>
+            </wp:cNvGraphicFramePr>
+            <a:graphic xmlns:a="http://schemas.openxmlformats.org/drawingml/2006/main">
+              <a:graphicData uri="http://schemas.openxmlformats.org/drawingml/2006/picture">
+                <pic:pic xmlns:pic="http://schemas.openxmlformats.org/drawingml/2006/picture">
+                  <pic:nvPicPr>
+                    <pic:cNvPr id="1615661602" name="Graphic 1615661602" descr="Trophy with solid fill"/>
+                    <pic:cNvPicPr/>
+                  </pic:nvPicPr>
+                  <pic:blipFill>
+                    <a:blip r:embed="rId2">
+                      <a:extLst>
+                        <a:ext uri="{96DAC541-7B7A-43D3-8B79-37D633B846F1}">
+                          <asvg:svgBlip xmlns:asvg="http://schemas.microsoft.com/office/drawing/2016/SVG/main" r:embed="rId3"/>
+                        </a:ext>
+                      </a:extLst>
+                    </a:blip>
+                    <a:stretch>
+                      <a:fillRect/>
+                    </a:stretch>
+                  </pic:blipFill>
+                  <pic:spPr>
+                    <a:xfrm>
+                      <a:off x="0" y="0"/>
+                      <a:ext cx="124460" cy="124460"/>
+                    </a:xfrm>
+                    <a:prstGeom prst="rect">
+                      <a:avLst/>
+                    </a:prstGeom>
+                  </pic:spPr>
+                </pic:pic>
+              </a:graphicData>
+            </a:graphic>
+          </wp:inline>
+        </w:drawing>
+      </mc:Fallback>
+    </mc:AlternateContent>
+  </w:numPicBullet>
   <w:abstractNum w:abstractNumId="0" w15:restartNumberingAfterBreak="0">
     <w:nsid w:val="05315F51"/>
     <w:multiLevelType w:val="hybridMultilevel"/>
@@ -6504,6 +6516,147 @@
     </w:lvl>
   </w:abstractNum>
   <w:abstractNum w:abstractNumId="2" w15:restartNumberingAfterBreak="0">
+    <w:nsid w:val="11E54449"/>
+    <w:multiLevelType w:val="hybridMultilevel"/>
+    <w:tmpl w:val="CE48204C"/>
+    <w:lvl w:ilvl="0" w:tplc="68DE8948">
+      <w:start w:val="1"/>
+      <w:numFmt w:val="bullet"/>
+      <w:lvlText w:val=""/>
+      <w:lvlPicBulletId w:val="0"/>
+      <w:lvlJc w:val="left"/>
+      <w:pPr>
+        <w:tabs>
+          <w:tab w:val="num" w:pos="720"/>
+        </w:tabs>
+        <w:ind w:left="720" w:hanging="360"/>
+      </w:pPr>
+      <w:rPr>
+        <w:rFonts w:ascii="Symbol" w:hAnsi="Symbol" w:hint="default"/>
+      </w:rPr>
+    </w:lvl>
+    <w:lvl w:ilvl="1" w:tplc="F8882650" w:tentative="1">
+      <w:start w:val="1"/>
+      <w:numFmt w:val="bullet"/>
+      <w:lvlText w:val=""/>
+      <w:lvlJc w:val="left"/>
+      <w:pPr>
+        <w:tabs>
+          <w:tab w:val="num" w:pos="1440"/>
+        </w:tabs>
+        <w:ind w:left="1440" w:hanging="360"/>
+      </w:pPr>
+      <w:rPr>
+        <w:rFonts w:ascii="Symbol" w:hAnsi="Symbol" w:hint="default"/>
+      </w:rPr>
+    </w:lvl>
+    <w:lvl w:ilvl="2" w:tplc="39664842" w:tentative="1">
+      <w:start w:val="1"/>
+      <w:numFmt w:val="bullet"/>
+      <w:lvlText w:val=""/>
+      <w:lvlJc w:val="left"/>
+      <w:pPr>
+        <w:tabs>
+          <w:tab w:val="num" w:pos="2160"/>
+        </w:tabs>
+        <w:ind w:left="2160" w:hanging="360"/>
+      </w:pPr>
+      <w:rPr>
+        <w:rFonts w:ascii="Symbol" w:hAnsi="Symbol" w:hint="default"/>
+      </w:rPr>
+    </w:lvl>
+    <w:lvl w:ilvl="3" w:tplc="777EB6A0" w:tentative="1">
+      <w:start w:val="1"/>
+      <w:numFmt w:val="bullet"/>
+      <w:lvlText w:val=""/>
+      <w:lvlJc w:val="left"/>
+      <w:pPr>
+        <w:tabs>
+          <w:tab w:val="num" w:pos="2880"/>
+        </w:tabs>
+        <w:ind w:left="2880" w:hanging="360"/>
+      </w:pPr>
+      <w:rPr>
+        <w:rFonts w:ascii="Symbol" w:hAnsi="Symbol" w:hint="default"/>
+      </w:rPr>
+    </w:lvl>
+    <w:lvl w:ilvl="4" w:tplc="86E817F8" w:tentative="1">
+      <w:start w:val="1"/>
+      <w:numFmt w:val="bullet"/>
+      <w:lvlText w:val=""/>
+      <w:lvlJc w:val="left"/>
+      <w:pPr>
+        <w:tabs>
+          <w:tab w:val="num" w:pos="3600"/>
+        </w:tabs>
+        <w:ind w:left="3600" w:hanging="360"/>
+      </w:pPr>
+      <w:rPr>
+        <w:rFonts w:ascii="Symbol" w:hAnsi="Symbol" w:hint="default"/>
+      </w:rPr>
+    </w:lvl>
+    <w:lvl w:ilvl="5" w:tplc="F53C97F0" w:tentative="1">
+      <w:start w:val="1"/>
+      <w:numFmt w:val="bullet"/>
+      <w:lvlText w:val=""/>
+      <w:lvlJc w:val="left"/>
+      <w:pPr>
+        <w:tabs>
+          <w:tab w:val="num" w:pos="4320"/>
+        </w:tabs>
+        <w:ind w:left="4320" w:hanging="360"/>
+      </w:pPr>
+      <w:rPr>
+        <w:rFonts w:ascii="Symbol" w:hAnsi="Symbol" w:hint="default"/>
+      </w:rPr>
+    </w:lvl>
+    <w:lvl w:ilvl="6" w:tplc="78BAE86C" w:tentative="1">
+      <w:start w:val="1"/>
+      <w:numFmt w:val="bullet"/>
+      <w:lvlText w:val=""/>
+      <w:lvlJc w:val="left"/>
+      <w:pPr>
+        <w:tabs>
+          <w:tab w:val="num" w:pos="5040"/>
+        </w:tabs>
+        <w:ind w:left="5040" w:hanging="360"/>
+      </w:pPr>
+      <w:rPr>
+        <w:rFonts w:ascii="Symbol" w:hAnsi="Symbol" w:hint="default"/>
+      </w:rPr>
+    </w:lvl>
+    <w:lvl w:ilvl="7" w:tplc="FB520EB0" w:tentative="1">
+      <w:start w:val="1"/>
+      <w:numFmt w:val="bullet"/>
+      <w:lvlText w:val=""/>
+      <w:lvlJc w:val="left"/>
+      <w:pPr>
+        <w:tabs>
+          <w:tab w:val="num" w:pos="5760"/>
+        </w:tabs>
+        <w:ind w:left="5760" w:hanging="360"/>
+      </w:pPr>
+      <w:rPr>
+        <w:rFonts w:ascii="Symbol" w:hAnsi="Symbol" w:hint="default"/>
+      </w:rPr>
+    </w:lvl>
+    <w:lvl w:ilvl="8" w:tplc="D7FC5F0E" w:tentative="1">
+      <w:start w:val="1"/>
+      <w:numFmt w:val="bullet"/>
+      <w:lvlText w:val=""/>
+      <w:lvlJc w:val="left"/>
+      <w:pPr>
+        <w:tabs>
+          <w:tab w:val="num" w:pos="6480"/>
+        </w:tabs>
+        <w:ind w:left="6480" w:hanging="360"/>
+      </w:pPr>
+      <w:rPr>
+        <w:rFonts w:ascii="Symbol" w:hAnsi="Symbol" w:hint="default"/>
+      </w:rPr>
+    </w:lvl>
+  </w:abstractNum>
+  <w:abstractNum w:abstractNumId="3" w15:restartNumberingAfterBreak="0">
     <w:nsid w:val="1B705B9D"/>
     <w:multiLevelType w:val="hybridMultilevel"/>
     <w:tmpl w:val="4B824A00"/>
@@ -6618,7 +6771,7 @@
       </w:rPr>
     </w:lvl>
   </w:abstractNum>
-  <w:abstractNum w:abstractNumId="3" w15:restartNumberingAfterBreak="0">
+  <w:abstractNum w:abstractNumId="4" w15:restartNumberingAfterBreak="0">
     <w:nsid w:val="270A627D"/>
     <w:multiLevelType w:val="multilevel"/>
     <w:tmpl w:val="67ACB1C6"/>
@@ -6767,7 +6920,7 @@
       </w:rPr>
     </w:lvl>
   </w:abstractNum>
-  <w:abstractNum w:abstractNumId="4" w15:restartNumberingAfterBreak="0">
+  <w:abstractNum w:abstractNumId="5" w15:restartNumberingAfterBreak="0">
     <w:nsid w:val="3BE638B7"/>
     <w:multiLevelType w:val="hybridMultilevel"/>
     <w:tmpl w:val="C33457C4"/>
@@ -6882,7 +7035,7 @@
       </w:rPr>
     </w:lvl>
   </w:abstractNum>
-  <w:abstractNum w:abstractNumId="5" w15:restartNumberingAfterBreak="0">
+  <w:abstractNum w:abstractNumId="6" w15:restartNumberingAfterBreak="0">
     <w:nsid w:val="3DDC5B7A"/>
     <w:multiLevelType w:val="hybridMultilevel"/>
     <w:tmpl w:val="1E8C6582"/>
@@ -6997,7 +7150,7 @@
       </w:rPr>
     </w:lvl>
   </w:abstractNum>
-  <w:abstractNum w:abstractNumId="6" w15:restartNumberingAfterBreak="0">
+  <w:abstractNum w:abstractNumId="7" w15:restartNumberingAfterBreak="0">
     <w:nsid w:val="4B4013FD"/>
     <w:multiLevelType w:val="hybridMultilevel"/>
     <w:tmpl w:val="645487CA"/>
@@ -7110,7 +7263,7 @@
       </w:rPr>
     </w:lvl>
   </w:abstractNum>
-  <w:abstractNum w:abstractNumId="7" w15:restartNumberingAfterBreak="0">
+  <w:abstractNum w:abstractNumId="8" w15:restartNumberingAfterBreak="0">
     <w:nsid w:val="56444108"/>
     <w:multiLevelType w:val="hybridMultilevel"/>
     <w:tmpl w:val="B62C4B82"/>
@@ -7223,7 +7376,7 @@
       </w:rPr>
     </w:lvl>
   </w:abstractNum>
-  <w:abstractNum w:abstractNumId="8" w15:restartNumberingAfterBreak="0">
+  <w:abstractNum w:abstractNumId="9" w15:restartNumberingAfterBreak="0">
     <w:nsid w:val="57E829C7"/>
     <w:multiLevelType w:val="hybridMultilevel"/>
     <w:tmpl w:val="02885650"/>
@@ -7336,7 +7489,7 @@
       </w:rPr>
     </w:lvl>
   </w:abstractNum>
-  <w:abstractNum w:abstractNumId="9" w15:restartNumberingAfterBreak="0">
+  <w:abstractNum w:abstractNumId="10" w15:restartNumberingAfterBreak="0">
     <w:nsid w:val="583125BE"/>
     <w:multiLevelType w:val="multilevel"/>
     <w:tmpl w:val="4ABA223A"/>
@@ -7485,7 +7638,7 @@
       </w:rPr>
     </w:lvl>
   </w:abstractNum>
-  <w:abstractNum w:abstractNumId="10" w15:restartNumberingAfterBreak="0">
+  <w:abstractNum w:abstractNumId="11" w15:restartNumberingAfterBreak="0">
     <w:nsid w:val="5F493E4D"/>
     <w:multiLevelType w:val="hybridMultilevel"/>
     <w:tmpl w:val="98883D3E"/>
@@ -7598,7 +7751,7 @@
       </w:rPr>
     </w:lvl>
   </w:abstractNum>
-  <w:abstractNum w:abstractNumId="11" w15:restartNumberingAfterBreak="0">
+  <w:abstractNum w:abstractNumId="12" w15:restartNumberingAfterBreak="0">
     <w:nsid w:val="713F3F03"/>
     <w:multiLevelType w:val="hybridMultilevel"/>
     <w:tmpl w:val="51824B2E"/>
@@ -7713,7 +7866,7 @@
       </w:rPr>
     </w:lvl>
   </w:abstractNum>
-  <w:abstractNum w:abstractNumId="12" w15:restartNumberingAfterBreak="0">
+  <w:abstractNum w:abstractNumId="13" w15:restartNumberingAfterBreak="0">
     <w:nsid w:val="73E1625F"/>
     <w:multiLevelType w:val="hybridMultilevel"/>
     <w:tmpl w:val="3F68044A"/>
@@ -7826,7 +7979,7 @@
       </w:rPr>
     </w:lvl>
   </w:abstractNum>
-  <w:abstractNum w:abstractNumId="13" w15:restartNumberingAfterBreak="0">
+  <w:abstractNum w:abstractNumId="14" w15:restartNumberingAfterBreak="0">
     <w:nsid w:val="787E5473"/>
     <w:multiLevelType w:val="multilevel"/>
     <w:tmpl w:val="5FFA58F6"/>
@@ -7941,7 +8094,7 @@
       </w:rPr>
     </w:lvl>
   </w:abstractNum>
-  <w:abstractNum w:abstractNumId="14" w15:restartNumberingAfterBreak="0">
+  <w:abstractNum w:abstractNumId="15" w15:restartNumberingAfterBreak="0">
     <w:nsid w:val="79237CF9"/>
     <w:multiLevelType w:val="hybridMultilevel"/>
     <w:tmpl w:val="4522B5EE"/>
@@ -8055,49 +8208,52 @@
     </w:lvl>
   </w:abstractNum>
   <w:num w:numId="1" w16cid:durableId="638876163">
+    <w:abstractNumId w:val="9"/>
+  </w:num>
+  <w:num w:numId="2" w16cid:durableId="2128422863">
     <w:abstractNumId w:val="8"/>
   </w:num>
-  <w:num w:numId="2" w16cid:durableId="2128422863">
+  <w:num w:numId="3" w16cid:durableId="705760201">
     <w:abstractNumId w:val="7"/>
   </w:num>
-  <w:num w:numId="3" w16cid:durableId="705760201">
-    <w:abstractNumId w:val="6"/>
-  </w:num>
   <w:num w:numId="4" w16cid:durableId="684790344">
-    <w:abstractNumId w:val="14"/>
+    <w:abstractNumId w:val="15"/>
   </w:num>
   <w:num w:numId="5" w16cid:durableId="1250501404">
-    <w:abstractNumId w:val="4"/>
+    <w:abstractNumId w:val="5"/>
   </w:num>
   <w:num w:numId="6" w16cid:durableId="1921985090">
-    <w:abstractNumId w:val="5"/>
+    <w:abstractNumId w:val="6"/>
   </w:num>
   <w:num w:numId="7" w16cid:durableId="1743916469">
     <w:abstractNumId w:val="0"/>
   </w:num>
   <w:num w:numId="8" w16cid:durableId="227569999">
-    <w:abstractNumId w:val="3"/>
+    <w:abstractNumId w:val="4"/>
   </w:num>
   <w:num w:numId="9" w16cid:durableId="1662545313">
-    <w:abstractNumId w:val="12"/>
+    <w:abstractNumId w:val="13"/>
   </w:num>
   <w:num w:numId="10" w16cid:durableId="1260868131">
-    <w:abstractNumId w:val="10"/>
+    <w:abstractNumId w:val="11"/>
   </w:num>
   <w:num w:numId="11" w16cid:durableId="1560553076">
-    <w:abstractNumId w:val="2"/>
+    <w:abstractNumId w:val="3"/>
   </w:num>
   <w:num w:numId="12" w16cid:durableId="992830006">
     <w:abstractNumId w:val="1"/>
   </w:num>
   <w:num w:numId="13" w16cid:durableId="107746347">
-    <w:abstractNumId w:val="11"/>
+    <w:abstractNumId w:val="12"/>
   </w:num>
   <w:num w:numId="14" w16cid:durableId="999236664">
-    <w:abstractNumId w:val="9"/>
+    <w:abstractNumId w:val="10"/>
   </w:num>
   <w:num w:numId="15" w16cid:durableId="1336420737">
-    <w:abstractNumId w:val="13"/>
+    <w:abstractNumId w:val="14"/>
+  </w:num>
+  <w:num w:numId="16" w16cid:durableId="397826396">
+    <w:abstractNumId w:val="2"/>
   </w:num>
 </w:numbering>
 </file>

</xml_diff>